<commit_message>
What are the differences between primary key and foreign key
</commit_message>
<xml_diff>
--- a/SQL theory Questions.docx
+++ b/SQL theory Questions.docx
@@ -2265,115 +2265,6 @@
           </w:tcPr>
           <w:p>
             <w:pPr>
-              <w:ind w:left="-426" w:right="-613"/>
-              <w:jc w:val="center"/>
-              <w:rPr>
-                <w:rFonts w:ascii="Times New Roman" w:hAnsi="Times New Roman" w:cs="Times New Roman"/>
-                <w:sz w:val="32"/>
-                <w:szCs w:val="32"/>
-              </w:rPr>
-            </w:pPr>
-            <w:r>
-              <w:rPr>
-                <w:rFonts w:ascii="Times New Roman" w:hAnsi="Times New Roman" w:cs="Times New Roman"/>
-                <w:sz w:val="32"/>
-                <w:szCs w:val="32"/>
-              </w:rPr>
-              <w:t xml:space="preserve">Foreign key is a field in the table </w:t>
-            </w:r>
-          </w:p>
-          <w:p>
-            <w:pPr>
-              <w:ind w:left="-426" w:right="-613"/>
-              <w:jc w:val="center"/>
-              <w:rPr>
-                <w:rFonts w:ascii="Times New Roman" w:hAnsi="Times New Roman" w:cs="Times New Roman"/>
-                <w:sz w:val="32"/>
-                <w:szCs w:val="32"/>
-              </w:rPr>
-            </w:pPr>
-            <w:r>
-              <w:rPr>
-                <w:rFonts w:ascii="Times New Roman" w:hAnsi="Times New Roman" w:cs="Times New Roman"/>
-                <w:sz w:val="32"/>
-                <w:szCs w:val="32"/>
-              </w:rPr>
-              <w:t>that is primary key in another</w:t>
-            </w:r>
-          </w:p>
-          <w:p>
-            <w:pPr>
-              <w:ind w:left="-426" w:right="-613"/>
-              <w:jc w:val="center"/>
-              <w:rPr>
-                <w:rFonts w:ascii="Times New Roman" w:hAnsi="Times New Roman" w:cs="Times New Roman"/>
-                <w:sz w:val="32"/>
-                <w:szCs w:val="32"/>
-              </w:rPr>
-            </w:pPr>
-            <w:r>
-              <w:rPr>
-                <w:rFonts w:ascii="Times New Roman" w:hAnsi="Times New Roman" w:cs="Times New Roman"/>
-                <w:sz w:val="32"/>
-                <w:szCs w:val="32"/>
-              </w:rPr>
-              <w:t xml:space="preserve"> table.</w:t>
-            </w:r>
-          </w:p>
-        </w:tc>
-      </w:tr>
-      <w:tr>
-        <w:tc>
-          <w:tcPr>
-            <w:tcW w:w="4508" w:type="dxa"/>
-          </w:tcPr>
-          <w:p>
-            <w:pPr>
-              <w:spacing w:after="160" w:line="259" w:lineRule="auto"/>
-              <w:ind w:left="-426" w:right="-613"/>
-              <w:jc w:val="center"/>
-              <w:rPr>
-                <w:rFonts w:ascii="Times New Roman" w:hAnsi="Times New Roman" w:cs="Times New Roman"/>
-                <w:sz w:val="32"/>
-                <w:szCs w:val="32"/>
-              </w:rPr>
-            </w:pPr>
-            <w:r>
-              <w:rPr>
-                <w:rFonts w:ascii="Times New Roman" w:hAnsi="Times New Roman" w:cs="Times New Roman"/>
-                <w:sz w:val="32"/>
-                <w:szCs w:val="32"/>
-              </w:rPr>
-              <w:t>Primary Key can't accept null</w:t>
-            </w:r>
-          </w:p>
-          <w:p>
-            <w:pPr>
-              <w:spacing w:after="160" w:line="259" w:lineRule="auto"/>
-              <w:ind w:left="-426" w:right="-613"/>
-              <w:jc w:val="center"/>
-              <w:rPr>
-                <w:rFonts w:ascii="Times New Roman" w:hAnsi="Times New Roman" w:cs="Times New Roman"/>
-                <w:sz w:val="32"/>
-                <w:szCs w:val="32"/>
-              </w:rPr>
-            </w:pPr>
-            <w:r>
-              <w:rPr>
-                <w:rFonts w:ascii="Times New Roman" w:hAnsi="Times New Roman" w:cs="Times New Roman"/>
-                <w:sz w:val="32"/>
-                <w:szCs w:val="32"/>
-              </w:rPr>
-              <w:t>values.</w:t>
-            </w:r>
-          </w:p>
-        </w:tc>
-        <w:tc>
-          <w:tcPr>
-            <w:tcW w:w="4508" w:type="dxa"/>
-          </w:tcPr>
-          <w:p>
-            <w:pPr>
               <w:ind w:right="-613"/>
               <w:rPr>
                 <w:rFonts w:ascii="Times New Roman" w:hAnsi="Times New Roman" w:cs="Times New Roman"/>
@@ -2962,45 +2853,45 @@
           <w:sz w:val="32"/>
           <w:szCs w:val="32"/>
         </w:rPr>
+        <w:t>Advantage:</w:t>
+      </w:r>
+    </w:p>
+    <w:p>
+      <w:pPr>
+        <w:ind w:left="-426" w:right="-613"/>
+        <w:jc w:val="both"/>
+        <w:rPr>
+          <w:rFonts w:ascii="Times New Roman" w:hAnsi="Times New Roman" w:cs="Times New Roman"/>
+          <w:sz w:val="32"/>
+          <w:szCs w:val="32"/>
+        </w:rPr>
+      </w:pPr>
+      <w:r>
+        <w:rPr>
+          <w:rFonts w:ascii="Times New Roman" w:hAnsi="Times New Roman" w:cs="Times New Roman"/>
+          <w:sz w:val="32"/>
+          <w:szCs w:val="32"/>
+        </w:rPr>
+        <w:t>1)   It allows referencing another table using the primary key for the other table.</w:t>
+      </w:r>
+    </w:p>
+    <w:p>
+      <w:pPr>
+        <w:ind w:left="-426" w:right="-613"/>
+        <w:jc w:val="both"/>
+        <w:rPr>
+          <w:rFonts w:ascii="Times New Roman" w:hAnsi="Times New Roman" w:cs="Times New Roman"/>
+          <w:sz w:val="32"/>
+          <w:szCs w:val="32"/>
+        </w:rPr>
+      </w:pPr>
+      <w:r>
+        <w:rPr>
+          <w:rFonts w:ascii="Times New Roman" w:hAnsi="Times New Roman" w:cs="Times New Roman"/>
+          <w:sz w:val="32"/>
+          <w:szCs w:val="32"/>
+        </w:rPr>
         <w:lastRenderedPageBreak/>
-        <w:t>Advantage:</w:t>
-      </w:r>
-    </w:p>
-    <w:p>
-      <w:pPr>
-        <w:ind w:left="-426" w:right="-613"/>
-        <w:jc w:val="both"/>
-        <w:rPr>
-          <w:rFonts w:ascii="Times New Roman" w:hAnsi="Times New Roman" w:cs="Times New Roman"/>
-          <w:sz w:val="32"/>
-          <w:szCs w:val="32"/>
-        </w:rPr>
-      </w:pPr>
-      <w:r>
-        <w:rPr>
-          <w:rFonts w:ascii="Times New Roman" w:hAnsi="Times New Roman" w:cs="Times New Roman"/>
-          <w:sz w:val="32"/>
-          <w:szCs w:val="32"/>
-        </w:rPr>
-        <w:t>1)   It allows referencing another table using the primary key for the other table.</w:t>
-      </w:r>
-    </w:p>
-    <w:p>
-      <w:pPr>
-        <w:ind w:left="-426" w:right="-613"/>
-        <w:jc w:val="both"/>
-        <w:rPr>
-          <w:rFonts w:ascii="Times New Roman" w:hAnsi="Times New Roman" w:cs="Times New Roman"/>
-          <w:sz w:val="32"/>
-          <w:szCs w:val="32"/>
-        </w:rPr>
-      </w:pPr>
-      <w:r>
-        <w:rPr>
-          <w:rFonts w:ascii="Times New Roman" w:hAnsi="Times New Roman" w:cs="Times New Roman"/>
-          <w:sz w:val="32"/>
-          <w:szCs w:val="32"/>
-        </w:rPr>
         <w:t>2)   Foreign key ensures data integrity.</w:t>
       </w:r>
     </w:p>
@@ -3483,46 +3374,46 @@
           <w:sz w:val="32"/>
           <w:szCs w:val="32"/>
         </w:rPr>
+        <w:t>2</w:t>
+      </w:r>
+      <w:r>
+        <w:rPr>
+          <w:rFonts w:ascii="Times New Roman" w:hAnsi="Times New Roman" w:cs="Times New Roman"/>
+          <w:b/>
+          <w:bCs/>
+          <w:sz w:val="32"/>
+          <w:szCs w:val="32"/>
+        </w:rPr>
+        <w:t>9</w:t>
+      </w:r>
+      <w:r>
+        <w:rPr>
+          <w:rFonts w:ascii="Times New Roman" w:hAnsi="Times New Roman" w:cs="Times New Roman"/>
+          <w:b/>
+          <w:bCs/>
+          <w:sz w:val="32"/>
+          <w:szCs w:val="32"/>
+        </w:rPr>
+        <w:t>) Explain materialized views and how they are used.</w:t>
+      </w:r>
+    </w:p>
+    <w:p>
+      <w:pPr>
+        <w:ind w:left="-426" w:right="-613"/>
+        <w:jc w:val="both"/>
+        <w:rPr>
+          <w:rFonts w:ascii="Times New Roman" w:hAnsi="Times New Roman" w:cs="Times New Roman"/>
+          <w:sz w:val="32"/>
+          <w:szCs w:val="32"/>
+        </w:rPr>
+      </w:pPr>
+      <w:r>
+        <w:rPr>
+          <w:rFonts w:ascii="Times New Roman" w:hAnsi="Times New Roman" w:cs="Times New Roman"/>
+          <w:sz w:val="32"/>
+          <w:szCs w:val="32"/>
+        </w:rPr>
         <w:lastRenderedPageBreak/>
-        <w:t>2</w:t>
-      </w:r>
-      <w:r>
-        <w:rPr>
-          <w:rFonts w:ascii="Times New Roman" w:hAnsi="Times New Roman" w:cs="Times New Roman"/>
-          <w:b/>
-          <w:bCs/>
-          <w:sz w:val="32"/>
-          <w:szCs w:val="32"/>
-        </w:rPr>
-        <w:t>9</w:t>
-      </w:r>
-      <w:r>
-        <w:rPr>
-          <w:rFonts w:ascii="Times New Roman" w:hAnsi="Times New Roman" w:cs="Times New Roman"/>
-          <w:b/>
-          <w:bCs/>
-          <w:sz w:val="32"/>
-          <w:szCs w:val="32"/>
-        </w:rPr>
-        <w:t>) Explain materialized views and how they are used.</w:t>
-      </w:r>
-    </w:p>
-    <w:p>
-      <w:pPr>
-        <w:ind w:left="-426" w:right="-613"/>
-        <w:jc w:val="both"/>
-        <w:rPr>
-          <w:rFonts w:ascii="Times New Roman" w:hAnsi="Times New Roman" w:cs="Times New Roman"/>
-          <w:sz w:val="32"/>
-          <w:szCs w:val="32"/>
-        </w:rPr>
-      </w:pPr>
-      <w:r>
-        <w:rPr>
-          <w:rFonts w:ascii="Times New Roman" w:hAnsi="Times New Roman" w:cs="Times New Roman"/>
-          <w:sz w:val="32"/>
-          <w:szCs w:val="32"/>
-        </w:rPr>
         <w:t xml:space="preserve">A) </w:t>
       </w:r>
       <w:r>

</xml_diff>

<commit_message>
made changes in What is an oracle schema
</commit_message>
<xml_diff>
--- a/SQL theory Questions.docx
+++ b/SQL theory Questions.docx
@@ -509,6 +509,25 @@
         </w:rPr>
         <w:t>A SQL transaction is a grouping of one or more SQL statements that interact with a database.</w:t>
       </w:r>
+      <w:r>
+        <w:rPr>
+          <w:rFonts w:ascii="Times New Roman" w:hAnsi="Times New Roman" w:cs="Times New Roman"/>
+          <w:sz w:val="30"/>
+          <w:szCs w:val="30"/>
+        </w:rPr>
+        <w:t xml:space="preserve"> A transaction is grouped by ACID properties.</w:t>
+      </w:r>
+    </w:p>
+    <w:p>
+      <w:pPr>
+        <w:ind w:left="-426" w:right="-613"/>
+        <w:jc w:val="both"/>
+        <w:rPr>
+          <w:rFonts w:ascii="Times New Roman" w:hAnsi="Times New Roman" w:cs="Times New Roman"/>
+          <w:sz w:val="30"/>
+          <w:szCs w:val="30"/>
+        </w:rPr>
+      </w:pPr>
     </w:p>
     <w:p>
       <w:pPr>
@@ -907,7 +926,31 @@
           <w:sz w:val="30"/>
           <w:szCs w:val="30"/>
         </w:rPr>
-        <w:t>A user account and its associated data including tables, views, indexes, clusters, sequences, procedures, functions, triggers, packages and database links is known as Oracle schema. Systems, SCOTT etc are default schemas. We can create a new Schema/User. But we can't drop default database schemas.</w:t>
+        <w:t xml:space="preserve">A </w:t>
+      </w:r>
+      <w:r>
+        <w:rPr>
+          <w:rFonts w:ascii="Times New Roman" w:hAnsi="Times New Roman" w:cs="Times New Roman"/>
+          <w:sz w:val="30"/>
+          <w:szCs w:val="30"/>
+        </w:rPr>
+        <w:t xml:space="preserve">schema is a place in database where our </w:t>
+      </w:r>
+      <w:r>
+        <w:rPr>
+          <w:rFonts w:ascii="Times New Roman" w:hAnsi="Times New Roman" w:cs="Times New Roman"/>
+          <w:sz w:val="30"/>
+          <w:szCs w:val="30"/>
+        </w:rPr>
+        <w:t>tables, views, indexes, procedures</w:t>
+      </w:r>
+      <w:r>
+        <w:rPr>
+          <w:rFonts w:ascii="Times New Roman" w:hAnsi="Times New Roman" w:cs="Times New Roman"/>
+          <w:sz w:val="30"/>
+          <w:szCs w:val="30"/>
+        </w:rPr>
+        <w:t xml:space="preserve"> etc exist.</w:t>
       </w:r>
     </w:p>
     <w:p>
@@ -1055,45 +1098,45 @@
           <w:sz w:val="30"/>
           <w:szCs w:val="30"/>
         </w:rPr>
+        <w:t>Synonyms – Alias name for tables</w:t>
+      </w:r>
+    </w:p>
+    <w:p>
+      <w:pPr>
+        <w:ind w:left="-426" w:right="-613"/>
+        <w:jc w:val="both"/>
+        <w:rPr>
+          <w:rFonts w:ascii="Times New Roman" w:hAnsi="Times New Roman" w:cs="Times New Roman"/>
+          <w:sz w:val="30"/>
+          <w:szCs w:val="30"/>
+        </w:rPr>
+      </w:pPr>
+      <w:r>
+        <w:rPr>
+          <w:rFonts w:ascii="Times New Roman" w:hAnsi="Times New Roman" w:cs="Times New Roman"/>
+          <w:sz w:val="30"/>
+          <w:szCs w:val="30"/>
+        </w:rPr>
+        <w:t>Sequences – Multiple users generate unique numbers</w:t>
+      </w:r>
+    </w:p>
+    <w:p>
+      <w:pPr>
+        <w:ind w:left="-426" w:right="-613"/>
+        <w:jc w:val="both"/>
+        <w:rPr>
+          <w:rFonts w:ascii="Times New Roman" w:hAnsi="Times New Roman" w:cs="Times New Roman"/>
+          <w:sz w:val="30"/>
+          <w:szCs w:val="30"/>
+        </w:rPr>
+      </w:pPr>
+      <w:r>
+        <w:rPr>
+          <w:rFonts w:ascii="Times New Roman" w:hAnsi="Times New Roman" w:cs="Times New Roman"/>
+          <w:sz w:val="30"/>
+          <w:szCs w:val="30"/>
+        </w:rPr>
         <w:lastRenderedPageBreak/>
-        <w:t>Synonyms – Alias name for tables</w:t>
-      </w:r>
-    </w:p>
-    <w:p>
-      <w:pPr>
-        <w:ind w:left="-426" w:right="-613"/>
-        <w:jc w:val="both"/>
-        <w:rPr>
-          <w:rFonts w:ascii="Times New Roman" w:hAnsi="Times New Roman" w:cs="Times New Roman"/>
-          <w:sz w:val="30"/>
-          <w:szCs w:val="30"/>
-        </w:rPr>
-      </w:pPr>
-      <w:r>
-        <w:rPr>
-          <w:rFonts w:ascii="Times New Roman" w:hAnsi="Times New Roman" w:cs="Times New Roman"/>
-          <w:sz w:val="30"/>
-          <w:szCs w:val="30"/>
-        </w:rPr>
-        <w:t>Sequences – Multiple users generate unique numbers</w:t>
-      </w:r>
-    </w:p>
-    <w:p>
-      <w:pPr>
-        <w:ind w:left="-426" w:right="-613"/>
-        <w:jc w:val="both"/>
-        <w:rPr>
-          <w:rFonts w:ascii="Times New Roman" w:hAnsi="Times New Roman" w:cs="Times New Roman"/>
-          <w:sz w:val="30"/>
-          <w:szCs w:val="30"/>
-        </w:rPr>
-      </w:pPr>
-      <w:r>
-        <w:rPr>
-          <w:rFonts w:ascii="Times New Roman" w:hAnsi="Times New Roman" w:cs="Times New Roman"/>
-          <w:sz w:val="30"/>
-          <w:szCs w:val="30"/>
-        </w:rPr>
         <w:t>Table spaces – Logical storage unit in Oracle.</w:t>
       </w:r>
     </w:p>
@@ -1573,527 +1616,526 @@
           <w:sz w:val="30"/>
           <w:szCs w:val="30"/>
         </w:rPr>
+        <w:t>A) A database trigger is a code or programs that automatically execute with response to some event (before insert, after insert, on update, on delete of a row) on a table or view in a database.</w:t>
+      </w:r>
+    </w:p>
+    <w:p>
+      <w:pPr>
+        <w:ind w:left="-426" w:right="-613"/>
+        <w:jc w:val="both"/>
+        <w:rPr>
+          <w:rFonts w:ascii="Times New Roman" w:hAnsi="Times New Roman" w:cs="Times New Roman"/>
+          <w:sz w:val="30"/>
+          <w:szCs w:val="30"/>
+        </w:rPr>
+      </w:pPr>
+    </w:p>
+    <w:p>
+      <w:pPr>
+        <w:ind w:left="-426" w:right="-613"/>
+        <w:jc w:val="both"/>
+        <w:rPr>
+          <w:rFonts w:ascii="Times New Roman" w:hAnsi="Times New Roman" w:cs="Times New Roman"/>
+          <w:b/>
+          <w:bCs/>
+          <w:sz w:val="30"/>
+          <w:szCs w:val="30"/>
+        </w:rPr>
+      </w:pPr>
+      <w:r>
+        <w:rPr>
+          <w:rFonts w:ascii="Times New Roman" w:hAnsi="Times New Roman" w:cs="Times New Roman"/>
+          <w:b/>
+          <w:bCs/>
+          <w:sz w:val="30"/>
+          <w:szCs w:val="30"/>
+        </w:rPr>
+        <w:t>1</w:t>
+      </w:r>
+      <w:r>
+        <w:rPr>
+          <w:rFonts w:ascii="Times New Roman" w:hAnsi="Times New Roman" w:cs="Times New Roman"/>
+          <w:b/>
+          <w:bCs/>
+          <w:sz w:val="30"/>
+          <w:szCs w:val="30"/>
+        </w:rPr>
+        <w:t>7</w:t>
+      </w:r>
+      <w:r>
+        <w:rPr>
+          <w:rFonts w:ascii="Times New Roman" w:hAnsi="Times New Roman" w:cs="Times New Roman"/>
+          <w:b/>
+          <w:bCs/>
+          <w:sz w:val="30"/>
+          <w:szCs w:val="30"/>
+        </w:rPr>
+        <w:t xml:space="preserve">) </w:t>
+      </w:r>
+      <w:r>
+        <w:rPr>
+          <w:rFonts w:ascii="Times New Roman" w:hAnsi="Times New Roman" w:cs="Times New Roman"/>
+          <w:b/>
+          <w:bCs/>
+          <w:sz w:val="30"/>
+          <w:szCs w:val="30"/>
+        </w:rPr>
+        <w:t>What are all the different types of indexes?</w:t>
+      </w:r>
+    </w:p>
+    <w:p>
+      <w:pPr>
+        <w:ind w:left="-426" w:right="-613"/>
+        <w:jc w:val="both"/>
+        <w:rPr>
+          <w:rFonts w:ascii="Times New Roman" w:hAnsi="Times New Roman" w:cs="Times New Roman"/>
+          <w:sz w:val="30"/>
+          <w:szCs w:val="30"/>
+        </w:rPr>
+      </w:pPr>
+      <w:r>
+        <w:rPr>
+          <w:rFonts w:ascii="Times New Roman" w:hAnsi="Times New Roman" w:cs="Times New Roman"/>
+          <w:sz w:val="30"/>
+          <w:szCs w:val="30"/>
+        </w:rPr>
+        <w:t>A) There are three types of indexes:</w:t>
+      </w:r>
+    </w:p>
+    <w:p>
+      <w:pPr>
+        <w:ind w:left="-426" w:right="-613"/>
+        <w:jc w:val="both"/>
+        <w:rPr>
+          <w:rFonts w:ascii="Times New Roman" w:hAnsi="Times New Roman" w:cs="Times New Roman"/>
+          <w:sz w:val="30"/>
+          <w:szCs w:val="30"/>
+        </w:rPr>
+      </w:pPr>
+      <w:r>
+        <w:rPr>
+          <w:rFonts w:ascii="Times New Roman" w:hAnsi="Times New Roman" w:cs="Times New Roman"/>
+          <w:sz w:val="30"/>
+          <w:szCs w:val="30"/>
+        </w:rPr>
+        <w:t>UNIQUE INDEX: This indexing does not allow the field to have duplicate values if the column is unique indexed. Unique index can be applied automatically when primary key is defined.</w:t>
+      </w:r>
+    </w:p>
+    <w:p>
+      <w:pPr>
+        <w:ind w:left="-426" w:right="-613"/>
+        <w:jc w:val="both"/>
+        <w:rPr>
+          <w:rFonts w:ascii="Times New Roman" w:hAnsi="Times New Roman" w:cs="Times New Roman"/>
+          <w:sz w:val="30"/>
+          <w:szCs w:val="30"/>
+        </w:rPr>
+      </w:pPr>
+      <w:r>
+        <w:rPr>
+          <w:rFonts w:ascii="Times New Roman" w:hAnsi="Times New Roman" w:cs="Times New Roman"/>
+          <w:sz w:val="30"/>
+          <w:szCs w:val="30"/>
+        </w:rPr>
+        <w:t>CREATE UNIQUE INDEX index_name ON table_name;</w:t>
+      </w:r>
+    </w:p>
+    <w:p>
+      <w:pPr>
+        <w:ind w:left="-426" w:right="-613"/>
+        <w:jc w:val="both"/>
+        <w:rPr>
+          <w:rFonts w:ascii="Times New Roman" w:hAnsi="Times New Roman" w:cs="Times New Roman"/>
+          <w:sz w:val="30"/>
+          <w:szCs w:val="30"/>
+        </w:rPr>
+      </w:pPr>
+      <w:r>
+        <w:rPr>
+          <w:rFonts w:ascii="Times New Roman" w:hAnsi="Times New Roman" w:cs="Times New Roman"/>
+          <w:sz w:val="30"/>
+          <w:szCs w:val="30"/>
+        </w:rPr>
+        <w:t>Clustered Index: This index sort and store the data rows in the table on view based on their key values. Each table can have only one clustered index.</w:t>
+      </w:r>
+    </w:p>
+    <w:p>
+      <w:pPr>
+        <w:ind w:left="-426" w:right="-613"/>
+        <w:jc w:val="both"/>
+        <w:rPr>
+          <w:rFonts w:ascii="Times New Roman" w:hAnsi="Times New Roman" w:cs="Times New Roman"/>
+          <w:sz w:val="30"/>
+          <w:szCs w:val="30"/>
+        </w:rPr>
+      </w:pPr>
+      <w:r>
+        <w:rPr>
+          <w:rFonts w:ascii="Times New Roman" w:hAnsi="Times New Roman" w:cs="Times New Roman"/>
+          <w:sz w:val="30"/>
+          <w:szCs w:val="30"/>
+        </w:rPr>
+        <w:t>CREATE CLUSTERED INDEX index_name ON table_name;</w:t>
+      </w:r>
+    </w:p>
+    <w:p>
+      <w:pPr>
+        <w:ind w:left="-426" w:right="-613"/>
+        <w:jc w:val="both"/>
+        <w:rPr>
+          <w:rFonts w:ascii="Times New Roman" w:hAnsi="Times New Roman" w:cs="Times New Roman"/>
+          <w:sz w:val="30"/>
+          <w:szCs w:val="30"/>
+        </w:rPr>
+      </w:pPr>
+      <w:r>
+        <w:rPr>
+          <w:rFonts w:ascii="Times New Roman" w:hAnsi="Times New Roman" w:cs="Times New Roman"/>
+          <w:sz w:val="30"/>
+          <w:szCs w:val="30"/>
+        </w:rPr>
+        <w:t>Non-Clustered Index: Non Clustered Index does not alter the way it was stored but creates a completely separate object within the table. As a result insert &amp; update command will be faster.</w:t>
+      </w:r>
+    </w:p>
+    <w:p>
+      <w:pPr>
+        <w:ind w:left="-426" w:right="-613"/>
+        <w:jc w:val="both"/>
+        <w:rPr>
+          <w:rFonts w:ascii="Times New Roman" w:hAnsi="Times New Roman" w:cs="Times New Roman"/>
+          <w:sz w:val="30"/>
+          <w:szCs w:val="30"/>
+        </w:rPr>
+      </w:pPr>
+    </w:p>
+    <w:p>
+      <w:pPr>
+        <w:ind w:left="-426" w:right="-613"/>
+        <w:jc w:val="both"/>
+        <w:rPr>
+          <w:rFonts w:ascii="Times New Roman" w:hAnsi="Times New Roman" w:cs="Times New Roman"/>
+          <w:b/>
+          <w:bCs/>
+          <w:sz w:val="30"/>
+          <w:szCs w:val="30"/>
+        </w:rPr>
+      </w:pPr>
+      <w:r>
+        <w:rPr>
+          <w:rFonts w:ascii="Times New Roman" w:hAnsi="Times New Roman" w:cs="Times New Roman"/>
+          <w:b/>
+          <w:bCs/>
+          <w:sz w:val="30"/>
+          <w:szCs w:val="30"/>
+        </w:rPr>
+        <w:t>1</w:t>
+      </w:r>
+      <w:r>
+        <w:rPr>
+          <w:rFonts w:ascii="Times New Roman" w:hAnsi="Times New Roman" w:cs="Times New Roman"/>
+          <w:b/>
+          <w:bCs/>
+          <w:sz w:val="30"/>
+          <w:szCs w:val="30"/>
+        </w:rPr>
+        <w:t>8</w:t>
+      </w:r>
+      <w:r>
+        <w:rPr>
+          <w:rFonts w:ascii="Times New Roman" w:hAnsi="Times New Roman" w:cs="Times New Roman"/>
+          <w:b/>
+          <w:bCs/>
+          <w:sz w:val="30"/>
+          <w:szCs w:val="30"/>
+        </w:rPr>
+        <w:t xml:space="preserve">) </w:t>
+      </w:r>
+      <w:r>
+        <w:rPr>
+          <w:rFonts w:ascii="Times New Roman" w:hAnsi="Times New Roman" w:cs="Times New Roman"/>
+          <w:b/>
+          <w:bCs/>
+          <w:sz w:val="30"/>
+          <w:szCs w:val="30"/>
+        </w:rPr>
+        <w:t>What is Grant and Revoke in SQL?</w:t>
+      </w:r>
+    </w:p>
+    <w:p>
+      <w:pPr>
+        <w:ind w:left="-426" w:right="-613"/>
+        <w:jc w:val="both"/>
+        <w:rPr>
+          <w:rFonts w:ascii="Times New Roman" w:hAnsi="Times New Roman" w:cs="Times New Roman"/>
+          <w:sz w:val="30"/>
+          <w:szCs w:val="30"/>
+        </w:rPr>
+      </w:pPr>
+      <w:r>
+        <w:rPr>
+          <w:rFonts w:ascii="Times New Roman" w:hAnsi="Times New Roman" w:cs="Times New Roman"/>
+          <w:sz w:val="30"/>
+          <w:szCs w:val="30"/>
+        </w:rPr>
+        <w:t>A) GRANT: It gives a privilege to user.</w:t>
+      </w:r>
+    </w:p>
+    <w:p>
+      <w:pPr>
+        <w:ind w:left="-426" w:right="-613"/>
+        <w:jc w:val="both"/>
+        <w:rPr>
+          <w:rFonts w:ascii="Times New Roman" w:hAnsi="Times New Roman" w:cs="Times New Roman"/>
+          <w:sz w:val="30"/>
+          <w:szCs w:val="30"/>
+        </w:rPr>
+      </w:pPr>
+      <w:r>
+        <w:rPr>
+          <w:rFonts w:ascii="Times New Roman" w:hAnsi="Times New Roman" w:cs="Times New Roman"/>
+          <w:sz w:val="30"/>
+          <w:szCs w:val="30"/>
+        </w:rPr>
+        <w:t>REVOKE: It takes back privileges granted from user.</w:t>
+      </w:r>
+    </w:p>
+    <w:p>
+      <w:pPr>
+        <w:ind w:left="-426" w:right="-613"/>
+        <w:jc w:val="both"/>
+        <w:rPr>
+          <w:rFonts w:ascii="Times New Roman" w:hAnsi="Times New Roman" w:cs="Times New Roman"/>
+          <w:sz w:val="30"/>
+          <w:szCs w:val="30"/>
+        </w:rPr>
+      </w:pPr>
+    </w:p>
+    <w:p>
+      <w:pPr>
+        <w:ind w:left="-426" w:right="-613"/>
+        <w:jc w:val="both"/>
+        <w:rPr>
+          <w:rFonts w:ascii="Times New Roman" w:hAnsi="Times New Roman" w:cs="Times New Roman"/>
+          <w:b/>
+          <w:bCs/>
+          <w:sz w:val="30"/>
+          <w:szCs w:val="30"/>
+        </w:rPr>
+      </w:pPr>
+      <w:r>
+        <w:rPr>
+          <w:rFonts w:ascii="Times New Roman" w:hAnsi="Times New Roman" w:cs="Times New Roman"/>
+          <w:b/>
+          <w:bCs/>
+          <w:sz w:val="30"/>
+          <w:szCs w:val="30"/>
+        </w:rPr>
+        <w:t>1</w:t>
+      </w:r>
+      <w:r>
+        <w:rPr>
+          <w:rFonts w:ascii="Times New Roman" w:hAnsi="Times New Roman" w:cs="Times New Roman"/>
+          <w:b/>
+          <w:bCs/>
+          <w:sz w:val="30"/>
+          <w:szCs w:val="30"/>
+        </w:rPr>
+        <w:t>9</w:t>
+      </w:r>
+      <w:r>
+        <w:rPr>
+          <w:rFonts w:ascii="Times New Roman" w:hAnsi="Times New Roman" w:cs="Times New Roman"/>
+          <w:b/>
+          <w:bCs/>
+          <w:sz w:val="30"/>
+          <w:szCs w:val="30"/>
+        </w:rPr>
+        <w:t xml:space="preserve">) </w:t>
+      </w:r>
+      <w:r>
+        <w:rPr>
+          <w:rFonts w:ascii="Times New Roman" w:hAnsi="Times New Roman" w:cs="Times New Roman"/>
+          <w:b/>
+          <w:bCs/>
+          <w:sz w:val="30"/>
+          <w:szCs w:val="30"/>
+        </w:rPr>
+        <w:t>What are different Oracle database objects?</w:t>
+      </w:r>
+    </w:p>
+    <w:p>
+      <w:pPr>
+        <w:ind w:left="-426" w:right="-613"/>
+        <w:jc w:val="both"/>
+        <w:rPr>
+          <w:rFonts w:ascii="Times New Roman" w:hAnsi="Times New Roman" w:cs="Times New Roman"/>
+          <w:sz w:val="30"/>
+          <w:szCs w:val="30"/>
+        </w:rPr>
+      </w:pPr>
+      <w:r>
+        <w:rPr>
+          <w:rFonts w:ascii="Times New Roman" w:hAnsi="Times New Roman" w:cs="Times New Roman"/>
+          <w:sz w:val="30"/>
+          <w:szCs w:val="30"/>
+        </w:rPr>
+        <w:t>A) TABLES, VIEWS, INDEXES, SYNONYMS, SEQUENCES, TABLESPACES etc</w:t>
+      </w:r>
+      <w:r>
+        <w:rPr>
+          <w:rFonts w:ascii="Times New Roman" w:hAnsi="Times New Roman" w:cs="Times New Roman"/>
+          <w:sz w:val="30"/>
+          <w:szCs w:val="30"/>
+        </w:rPr>
+        <w:t>.</w:t>
+      </w:r>
+    </w:p>
+    <w:p>
+      <w:pPr>
+        <w:ind w:left="-426" w:right="-613"/>
+        <w:jc w:val="both"/>
+        <w:rPr>
+          <w:rFonts w:ascii="Times New Roman" w:hAnsi="Times New Roman" w:cs="Times New Roman"/>
+          <w:sz w:val="30"/>
+          <w:szCs w:val="30"/>
+        </w:rPr>
+      </w:pPr>
+    </w:p>
+    <w:p>
+      <w:pPr>
+        <w:ind w:left="-426" w:right="-613"/>
+        <w:jc w:val="both"/>
+        <w:rPr>
+          <w:rFonts w:ascii="Times New Roman" w:hAnsi="Times New Roman" w:cs="Times New Roman"/>
+          <w:b/>
+          <w:bCs/>
+          <w:sz w:val="30"/>
+          <w:szCs w:val="30"/>
+        </w:rPr>
+      </w:pPr>
+      <w:r>
+        <w:rPr>
+          <w:rFonts w:ascii="Times New Roman" w:hAnsi="Times New Roman" w:cs="Times New Roman"/>
+          <w:b/>
+          <w:bCs/>
+          <w:sz w:val="30"/>
+          <w:szCs w:val="30"/>
+        </w:rPr>
+        <w:t>20</w:t>
+      </w:r>
+      <w:r>
+        <w:rPr>
+          <w:rFonts w:ascii="Times New Roman" w:hAnsi="Times New Roman" w:cs="Times New Roman"/>
+          <w:b/>
+          <w:bCs/>
+          <w:sz w:val="30"/>
+          <w:szCs w:val="30"/>
+        </w:rPr>
+        <w:t xml:space="preserve">) </w:t>
+      </w:r>
+      <w:r>
+        <w:rPr>
+          <w:rFonts w:ascii="Times New Roman" w:hAnsi="Times New Roman" w:cs="Times New Roman"/>
+          <w:b/>
+          <w:bCs/>
+          <w:sz w:val="30"/>
+          <w:szCs w:val="30"/>
+        </w:rPr>
+        <w:t>Explain about Check?</w:t>
+      </w:r>
+    </w:p>
+    <w:p>
+      <w:pPr>
+        <w:ind w:left="-426" w:right="-613"/>
+        <w:jc w:val="both"/>
+        <w:rPr>
+          <w:rFonts w:ascii="Times New Roman" w:hAnsi="Times New Roman" w:cs="Times New Roman"/>
+          <w:sz w:val="30"/>
+          <w:szCs w:val="30"/>
+        </w:rPr>
+      </w:pPr>
+      <w:r>
+        <w:rPr>
+          <w:rFonts w:ascii="Times New Roman" w:hAnsi="Times New Roman" w:cs="Times New Roman"/>
+          <w:sz w:val="30"/>
+          <w:szCs w:val="30"/>
+        </w:rPr>
+        <w:t xml:space="preserve"> A)</w:t>
+      </w:r>
+      <w:r>
+        <w:rPr>
+          <w:rFonts w:ascii="Times New Roman" w:hAnsi="Times New Roman" w:cs="Times New Roman"/>
+          <w:b/>
+          <w:bCs/>
+          <w:sz w:val="30"/>
+          <w:szCs w:val="30"/>
+        </w:rPr>
+        <w:t xml:space="preserve"> </w:t>
+      </w:r>
+      <w:r>
+        <w:rPr>
+          <w:rFonts w:ascii="Times New Roman" w:hAnsi="Times New Roman" w:cs="Times New Roman"/>
+          <w:sz w:val="30"/>
+          <w:szCs w:val="30"/>
+        </w:rPr>
+        <w:t>Check is used to give a condition in the column, so that the condition must satisfy for each row in the table.</w:t>
+      </w:r>
+    </w:p>
+    <w:p>
+      <w:pPr>
+        <w:ind w:left="-426" w:right="-613"/>
+        <w:jc w:val="both"/>
+        <w:rPr>
+          <w:rFonts w:ascii="Times New Roman" w:hAnsi="Times New Roman" w:cs="Times New Roman"/>
+          <w:sz w:val="30"/>
+          <w:szCs w:val="30"/>
+        </w:rPr>
+      </w:pPr>
+      <w:r>
+        <w:rPr>
+          <w:rFonts w:ascii="Times New Roman" w:hAnsi="Times New Roman" w:cs="Times New Roman"/>
+          <w:sz w:val="30"/>
+          <w:szCs w:val="30"/>
+        </w:rPr>
+        <w:t>A check constraint can NOT be defined on a SQL View.</w:t>
+      </w:r>
+    </w:p>
+    <w:p>
+      <w:pPr>
+        <w:ind w:left="-426" w:right="-613"/>
+        <w:jc w:val="both"/>
+        <w:rPr>
+          <w:rFonts w:ascii="Times New Roman" w:hAnsi="Times New Roman" w:cs="Times New Roman"/>
+          <w:sz w:val="30"/>
+          <w:szCs w:val="30"/>
+        </w:rPr>
+      </w:pPr>
+      <w:r>
+        <w:rPr>
+          <w:rFonts w:ascii="Times New Roman" w:hAnsi="Times New Roman" w:cs="Times New Roman"/>
+          <w:sz w:val="30"/>
+          <w:szCs w:val="30"/>
+        </w:rPr>
+        <w:t>The check constraint defined on a table must refer to only columns in that table. It cannot refer to columns in other tables.</w:t>
+      </w:r>
+    </w:p>
+    <w:p>
+      <w:pPr>
+        <w:ind w:left="-426" w:right="-613"/>
+        <w:jc w:val="both"/>
+        <w:rPr>
+          <w:rFonts w:ascii="Times New Roman" w:hAnsi="Times New Roman" w:cs="Times New Roman"/>
+          <w:sz w:val="30"/>
+          <w:szCs w:val="30"/>
+        </w:rPr>
+      </w:pPr>
+      <w:r>
+        <w:rPr>
+          <w:rFonts w:ascii="Times New Roman" w:hAnsi="Times New Roman" w:cs="Times New Roman"/>
+          <w:sz w:val="30"/>
+          <w:szCs w:val="30"/>
+        </w:rPr>
         <w:lastRenderedPageBreak/>
-        <w:t>A) A database trigger is a code or programs that automatically execute with response to some event (before insert, after insert, on update, on delete of a row) on a table or view in a database.</w:t>
-      </w:r>
-    </w:p>
-    <w:p>
-      <w:pPr>
-        <w:ind w:left="-426" w:right="-613"/>
-        <w:jc w:val="both"/>
-        <w:rPr>
-          <w:rFonts w:ascii="Times New Roman" w:hAnsi="Times New Roman" w:cs="Times New Roman"/>
-          <w:sz w:val="30"/>
-          <w:szCs w:val="30"/>
-        </w:rPr>
-      </w:pPr>
-    </w:p>
-    <w:p>
-      <w:pPr>
-        <w:ind w:left="-426" w:right="-613"/>
-        <w:jc w:val="both"/>
-        <w:rPr>
-          <w:rFonts w:ascii="Times New Roman" w:hAnsi="Times New Roman" w:cs="Times New Roman"/>
-          <w:b/>
-          <w:bCs/>
-          <w:sz w:val="30"/>
-          <w:szCs w:val="30"/>
-        </w:rPr>
-      </w:pPr>
-      <w:r>
-        <w:rPr>
-          <w:rFonts w:ascii="Times New Roman" w:hAnsi="Times New Roman" w:cs="Times New Roman"/>
-          <w:b/>
-          <w:bCs/>
-          <w:sz w:val="30"/>
-          <w:szCs w:val="30"/>
-        </w:rPr>
-        <w:t>1</w:t>
-      </w:r>
-      <w:r>
-        <w:rPr>
-          <w:rFonts w:ascii="Times New Roman" w:hAnsi="Times New Roman" w:cs="Times New Roman"/>
-          <w:b/>
-          <w:bCs/>
-          <w:sz w:val="30"/>
-          <w:szCs w:val="30"/>
-        </w:rPr>
-        <w:t>7</w:t>
-      </w:r>
-      <w:r>
-        <w:rPr>
-          <w:rFonts w:ascii="Times New Roman" w:hAnsi="Times New Roman" w:cs="Times New Roman"/>
-          <w:b/>
-          <w:bCs/>
-          <w:sz w:val="30"/>
-          <w:szCs w:val="30"/>
-        </w:rPr>
-        <w:t xml:space="preserve">) </w:t>
-      </w:r>
-      <w:r>
-        <w:rPr>
-          <w:rFonts w:ascii="Times New Roman" w:hAnsi="Times New Roman" w:cs="Times New Roman"/>
-          <w:b/>
-          <w:bCs/>
-          <w:sz w:val="30"/>
-          <w:szCs w:val="30"/>
-        </w:rPr>
-        <w:t>What are all the different types of indexes?</w:t>
-      </w:r>
-    </w:p>
-    <w:p>
-      <w:pPr>
-        <w:ind w:left="-426" w:right="-613"/>
-        <w:jc w:val="both"/>
-        <w:rPr>
-          <w:rFonts w:ascii="Times New Roman" w:hAnsi="Times New Roman" w:cs="Times New Roman"/>
-          <w:sz w:val="30"/>
-          <w:szCs w:val="30"/>
-        </w:rPr>
-      </w:pPr>
-      <w:r>
-        <w:rPr>
-          <w:rFonts w:ascii="Times New Roman" w:hAnsi="Times New Roman" w:cs="Times New Roman"/>
-          <w:sz w:val="30"/>
-          <w:szCs w:val="30"/>
-        </w:rPr>
-        <w:t>A) There are three types of indexes:</w:t>
-      </w:r>
-    </w:p>
-    <w:p>
-      <w:pPr>
-        <w:ind w:left="-426" w:right="-613"/>
-        <w:jc w:val="both"/>
-        <w:rPr>
-          <w:rFonts w:ascii="Times New Roman" w:hAnsi="Times New Roman" w:cs="Times New Roman"/>
-          <w:sz w:val="30"/>
-          <w:szCs w:val="30"/>
-        </w:rPr>
-      </w:pPr>
-      <w:r>
-        <w:rPr>
-          <w:rFonts w:ascii="Times New Roman" w:hAnsi="Times New Roman" w:cs="Times New Roman"/>
-          <w:sz w:val="30"/>
-          <w:szCs w:val="30"/>
-        </w:rPr>
-        <w:t>UNIQUE INDEX: This indexing does not allow the field to have duplicate values if the column is unique indexed. Unique index can be applied automatically when primary key is defined.</w:t>
-      </w:r>
-    </w:p>
-    <w:p>
-      <w:pPr>
-        <w:ind w:left="-426" w:right="-613"/>
-        <w:jc w:val="both"/>
-        <w:rPr>
-          <w:rFonts w:ascii="Times New Roman" w:hAnsi="Times New Roman" w:cs="Times New Roman"/>
-          <w:sz w:val="30"/>
-          <w:szCs w:val="30"/>
-        </w:rPr>
-      </w:pPr>
-      <w:r>
-        <w:rPr>
-          <w:rFonts w:ascii="Times New Roman" w:hAnsi="Times New Roman" w:cs="Times New Roman"/>
-          <w:sz w:val="30"/>
-          <w:szCs w:val="30"/>
-        </w:rPr>
-        <w:t>CREATE UNIQUE INDEX index_name ON table_name;</w:t>
-      </w:r>
-    </w:p>
-    <w:p>
-      <w:pPr>
-        <w:ind w:left="-426" w:right="-613"/>
-        <w:jc w:val="both"/>
-        <w:rPr>
-          <w:rFonts w:ascii="Times New Roman" w:hAnsi="Times New Roman" w:cs="Times New Roman"/>
-          <w:sz w:val="30"/>
-          <w:szCs w:val="30"/>
-        </w:rPr>
-      </w:pPr>
-      <w:r>
-        <w:rPr>
-          <w:rFonts w:ascii="Times New Roman" w:hAnsi="Times New Roman" w:cs="Times New Roman"/>
-          <w:sz w:val="30"/>
-          <w:szCs w:val="30"/>
-        </w:rPr>
-        <w:t>Clustered Index: This index sort and store the data rows in the table on view based on their key values. Each table can have only one clustered index.</w:t>
-      </w:r>
-    </w:p>
-    <w:p>
-      <w:pPr>
-        <w:ind w:left="-426" w:right="-613"/>
-        <w:jc w:val="both"/>
-        <w:rPr>
-          <w:rFonts w:ascii="Times New Roman" w:hAnsi="Times New Roman" w:cs="Times New Roman"/>
-          <w:sz w:val="30"/>
-          <w:szCs w:val="30"/>
-        </w:rPr>
-      </w:pPr>
-      <w:r>
-        <w:rPr>
-          <w:rFonts w:ascii="Times New Roman" w:hAnsi="Times New Roman" w:cs="Times New Roman"/>
-          <w:sz w:val="30"/>
-          <w:szCs w:val="30"/>
-        </w:rPr>
-        <w:t>CREATE CLUSTERED INDEX index_name ON table_name;</w:t>
-      </w:r>
-    </w:p>
-    <w:p>
-      <w:pPr>
-        <w:ind w:left="-426" w:right="-613"/>
-        <w:jc w:val="both"/>
-        <w:rPr>
-          <w:rFonts w:ascii="Times New Roman" w:hAnsi="Times New Roman" w:cs="Times New Roman"/>
-          <w:sz w:val="30"/>
-          <w:szCs w:val="30"/>
-        </w:rPr>
-      </w:pPr>
-      <w:r>
-        <w:rPr>
-          <w:rFonts w:ascii="Times New Roman" w:hAnsi="Times New Roman" w:cs="Times New Roman"/>
-          <w:sz w:val="30"/>
-          <w:szCs w:val="30"/>
-        </w:rPr>
-        <w:t>Non-Clustered Index: Non Clustered Index does not alter the way it was stored but creates a completely separate object within the table. As a result insert &amp; update command will be faster.</w:t>
-      </w:r>
-    </w:p>
-    <w:p>
-      <w:pPr>
-        <w:ind w:left="-426" w:right="-613"/>
-        <w:jc w:val="both"/>
-        <w:rPr>
-          <w:rFonts w:ascii="Times New Roman" w:hAnsi="Times New Roman" w:cs="Times New Roman"/>
-          <w:sz w:val="30"/>
-          <w:szCs w:val="30"/>
-        </w:rPr>
-      </w:pPr>
-    </w:p>
-    <w:p>
-      <w:pPr>
-        <w:ind w:left="-426" w:right="-613"/>
-        <w:jc w:val="both"/>
-        <w:rPr>
-          <w:rFonts w:ascii="Times New Roman" w:hAnsi="Times New Roman" w:cs="Times New Roman"/>
-          <w:b/>
-          <w:bCs/>
-          <w:sz w:val="30"/>
-          <w:szCs w:val="30"/>
-        </w:rPr>
-      </w:pPr>
-      <w:r>
-        <w:rPr>
-          <w:rFonts w:ascii="Times New Roman" w:hAnsi="Times New Roman" w:cs="Times New Roman"/>
-          <w:b/>
-          <w:bCs/>
-          <w:sz w:val="30"/>
-          <w:szCs w:val="30"/>
-        </w:rPr>
-        <w:t>1</w:t>
-      </w:r>
-      <w:r>
-        <w:rPr>
-          <w:rFonts w:ascii="Times New Roman" w:hAnsi="Times New Roman" w:cs="Times New Roman"/>
-          <w:b/>
-          <w:bCs/>
-          <w:sz w:val="30"/>
-          <w:szCs w:val="30"/>
-        </w:rPr>
-        <w:t>8</w:t>
-      </w:r>
-      <w:r>
-        <w:rPr>
-          <w:rFonts w:ascii="Times New Roman" w:hAnsi="Times New Roman" w:cs="Times New Roman"/>
-          <w:b/>
-          <w:bCs/>
-          <w:sz w:val="30"/>
-          <w:szCs w:val="30"/>
-        </w:rPr>
-        <w:t xml:space="preserve">) </w:t>
-      </w:r>
-      <w:r>
-        <w:rPr>
-          <w:rFonts w:ascii="Times New Roman" w:hAnsi="Times New Roman" w:cs="Times New Roman"/>
-          <w:b/>
-          <w:bCs/>
-          <w:sz w:val="30"/>
-          <w:szCs w:val="30"/>
-        </w:rPr>
-        <w:t>What is Grant and Revoke in SQL?</w:t>
-      </w:r>
-    </w:p>
-    <w:p>
-      <w:pPr>
-        <w:ind w:left="-426" w:right="-613"/>
-        <w:jc w:val="both"/>
-        <w:rPr>
-          <w:rFonts w:ascii="Times New Roman" w:hAnsi="Times New Roman" w:cs="Times New Roman"/>
-          <w:sz w:val="30"/>
-          <w:szCs w:val="30"/>
-        </w:rPr>
-      </w:pPr>
-      <w:r>
-        <w:rPr>
-          <w:rFonts w:ascii="Times New Roman" w:hAnsi="Times New Roman" w:cs="Times New Roman"/>
-          <w:sz w:val="30"/>
-          <w:szCs w:val="30"/>
-        </w:rPr>
-        <w:t>A) GRANT: It gives a privilege to user.</w:t>
-      </w:r>
-    </w:p>
-    <w:p>
-      <w:pPr>
-        <w:ind w:left="-426" w:right="-613"/>
-        <w:jc w:val="both"/>
-        <w:rPr>
-          <w:rFonts w:ascii="Times New Roman" w:hAnsi="Times New Roman" w:cs="Times New Roman"/>
-          <w:sz w:val="30"/>
-          <w:szCs w:val="30"/>
-        </w:rPr>
-      </w:pPr>
-      <w:r>
-        <w:rPr>
-          <w:rFonts w:ascii="Times New Roman" w:hAnsi="Times New Roman" w:cs="Times New Roman"/>
-          <w:sz w:val="30"/>
-          <w:szCs w:val="30"/>
-        </w:rPr>
-        <w:t>REVOKE: It takes back privileges granted from user.</w:t>
-      </w:r>
-    </w:p>
-    <w:p>
-      <w:pPr>
-        <w:ind w:left="-426" w:right="-613"/>
-        <w:jc w:val="both"/>
-        <w:rPr>
-          <w:rFonts w:ascii="Times New Roman" w:hAnsi="Times New Roman" w:cs="Times New Roman"/>
-          <w:sz w:val="30"/>
-          <w:szCs w:val="30"/>
-        </w:rPr>
-      </w:pPr>
-    </w:p>
-    <w:p>
-      <w:pPr>
-        <w:ind w:left="-426" w:right="-613"/>
-        <w:jc w:val="both"/>
-        <w:rPr>
-          <w:rFonts w:ascii="Times New Roman" w:hAnsi="Times New Roman" w:cs="Times New Roman"/>
-          <w:b/>
-          <w:bCs/>
-          <w:sz w:val="30"/>
-          <w:szCs w:val="30"/>
-        </w:rPr>
-      </w:pPr>
-      <w:r>
-        <w:rPr>
-          <w:rFonts w:ascii="Times New Roman" w:hAnsi="Times New Roman" w:cs="Times New Roman"/>
-          <w:b/>
-          <w:bCs/>
-          <w:sz w:val="30"/>
-          <w:szCs w:val="30"/>
-        </w:rPr>
-        <w:t>1</w:t>
-      </w:r>
-      <w:r>
-        <w:rPr>
-          <w:rFonts w:ascii="Times New Roman" w:hAnsi="Times New Roman" w:cs="Times New Roman"/>
-          <w:b/>
-          <w:bCs/>
-          <w:sz w:val="30"/>
-          <w:szCs w:val="30"/>
-        </w:rPr>
-        <w:t>9</w:t>
-      </w:r>
-      <w:r>
-        <w:rPr>
-          <w:rFonts w:ascii="Times New Roman" w:hAnsi="Times New Roman" w:cs="Times New Roman"/>
-          <w:b/>
-          <w:bCs/>
-          <w:sz w:val="30"/>
-          <w:szCs w:val="30"/>
-        </w:rPr>
-        <w:t xml:space="preserve">) </w:t>
-      </w:r>
-      <w:r>
-        <w:rPr>
-          <w:rFonts w:ascii="Times New Roman" w:hAnsi="Times New Roman" w:cs="Times New Roman"/>
-          <w:b/>
-          <w:bCs/>
-          <w:sz w:val="30"/>
-          <w:szCs w:val="30"/>
-        </w:rPr>
-        <w:t>What are different Oracle database objects?</w:t>
-      </w:r>
-    </w:p>
-    <w:p>
-      <w:pPr>
-        <w:ind w:left="-426" w:right="-613"/>
-        <w:jc w:val="both"/>
-        <w:rPr>
-          <w:rFonts w:ascii="Times New Roman" w:hAnsi="Times New Roman" w:cs="Times New Roman"/>
-          <w:sz w:val="30"/>
-          <w:szCs w:val="30"/>
-        </w:rPr>
-      </w:pPr>
-      <w:r>
-        <w:rPr>
-          <w:rFonts w:ascii="Times New Roman" w:hAnsi="Times New Roman" w:cs="Times New Roman"/>
-          <w:sz w:val="30"/>
-          <w:szCs w:val="30"/>
-        </w:rPr>
-        <w:t>A) TABLES, VIEWS, INDEXES, SYNONYMS, SEQUENCES, TABLESPACES etc</w:t>
-      </w:r>
-      <w:r>
-        <w:rPr>
-          <w:rFonts w:ascii="Times New Roman" w:hAnsi="Times New Roman" w:cs="Times New Roman"/>
-          <w:sz w:val="30"/>
-          <w:szCs w:val="30"/>
-        </w:rPr>
-        <w:t>.</w:t>
-      </w:r>
-    </w:p>
-    <w:p>
-      <w:pPr>
-        <w:ind w:left="-426" w:right="-613"/>
-        <w:jc w:val="both"/>
-        <w:rPr>
-          <w:rFonts w:ascii="Times New Roman" w:hAnsi="Times New Roman" w:cs="Times New Roman"/>
-          <w:sz w:val="30"/>
-          <w:szCs w:val="30"/>
-        </w:rPr>
-      </w:pPr>
-    </w:p>
-    <w:p>
-      <w:pPr>
-        <w:ind w:left="-426" w:right="-613"/>
-        <w:jc w:val="both"/>
-        <w:rPr>
-          <w:rFonts w:ascii="Times New Roman" w:hAnsi="Times New Roman" w:cs="Times New Roman"/>
-          <w:b/>
-          <w:bCs/>
-          <w:sz w:val="30"/>
-          <w:szCs w:val="30"/>
-        </w:rPr>
-      </w:pPr>
-      <w:r>
-        <w:rPr>
-          <w:rFonts w:ascii="Times New Roman" w:hAnsi="Times New Roman" w:cs="Times New Roman"/>
-          <w:b/>
-          <w:bCs/>
-          <w:sz w:val="30"/>
-          <w:szCs w:val="30"/>
-        </w:rPr>
-        <w:t>20</w:t>
-      </w:r>
-      <w:r>
-        <w:rPr>
-          <w:rFonts w:ascii="Times New Roman" w:hAnsi="Times New Roman" w:cs="Times New Roman"/>
-          <w:b/>
-          <w:bCs/>
-          <w:sz w:val="30"/>
-          <w:szCs w:val="30"/>
-        </w:rPr>
-        <w:t xml:space="preserve">) </w:t>
-      </w:r>
-      <w:r>
-        <w:rPr>
-          <w:rFonts w:ascii="Times New Roman" w:hAnsi="Times New Roman" w:cs="Times New Roman"/>
-          <w:b/>
-          <w:bCs/>
-          <w:sz w:val="30"/>
-          <w:szCs w:val="30"/>
-        </w:rPr>
-        <w:t>Explain about Check?</w:t>
-      </w:r>
-    </w:p>
-    <w:p>
-      <w:pPr>
-        <w:ind w:left="-426" w:right="-613"/>
-        <w:jc w:val="both"/>
-        <w:rPr>
-          <w:rFonts w:ascii="Times New Roman" w:hAnsi="Times New Roman" w:cs="Times New Roman"/>
-          <w:sz w:val="30"/>
-          <w:szCs w:val="30"/>
-        </w:rPr>
-      </w:pPr>
-      <w:r>
-        <w:rPr>
-          <w:rFonts w:ascii="Times New Roman" w:hAnsi="Times New Roman" w:cs="Times New Roman"/>
-          <w:sz w:val="30"/>
-          <w:szCs w:val="30"/>
-        </w:rPr>
-        <w:t xml:space="preserve"> A)</w:t>
-      </w:r>
-      <w:r>
-        <w:rPr>
-          <w:rFonts w:ascii="Times New Roman" w:hAnsi="Times New Roman" w:cs="Times New Roman"/>
-          <w:b/>
-          <w:bCs/>
-          <w:sz w:val="30"/>
-          <w:szCs w:val="30"/>
-        </w:rPr>
-        <w:t xml:space="preserve"> </w:t>
-      </w:r>
-      <w:r>
-        <w:rPr>
-          <w:rFonts w:ascii="Times New Roman" w:hAnsi="Times New Roman" w:cs="Times New Roman"/>
-          <w:sz w:val="30"/>
-          <w:szCs w:val="30"/>
-        </w:rPr>
-        <w:t>Check is used to give a condition in the column, so that the condition must satisfy for each row in the table.</w:t>
-      </w:r>
-    </w:p>
-    <w:p>
-      <w:pPr>
-        <w:ind w:left="-426" w:right="-613"/>
-        <w:jc w:val="both"/>
-        <w:rPr>
-          <w:rFonts w:ascii="Times New Roman" w:hAnsi="Times New Roman" w:cs="Times New Roman"/>
-          <w:sz w:val="30"/>
-          <w:szCs w:val="30"/>
-        </w:rPr>
-      </w:pPr>
-      <w:r>
-        <w:rPr>
-          <w:rFonts w:ascii="Times New Roman" w:hAnsi="Times New Roman" w:cs="Times New Roman"/>
-          <w:sz w:val="30"/>
-          <w:szCs w:val="30"/>
-        </w:rPr>
-        <w:t>A check constraint can NOT be defined on a SQL View.</w:t>
-      </w:r>
-    </w:p>
-    <w:p>
-      <w:pPr>
-        <w:ind w:left="-426" w:right="-613"/>
-        <w:jc w:val="both"/>
-        <w:rPr>
-          <w:rFonts w:ascii="Times New Roman" w:hAnsi="Times New Roman" w:cs="Times New Roman"/>
-          <w:sz w:val="30"/>
-          <w:szCs w:val="30"/>
-        </w:rPr>
-      </w:pPr>
-      <w:r>
-        <w:rPr>
-          <w:rFonts w:ascii="Times New Roman" w:hAnsi="Times New Roman" w:cs="Times New Roman"/>
-          <w:sz w:val="30"/>
-          <w:szCs w:val="30"/>
-        </w:rPr>
-        <w:lastRenderedPageBreak/>
-        <w:t>The check constraint defined on a table must refer to only columns in that table. It cannot refer to columns in other tables.</w:t>
-      </w:r>
-    </w:p>
-    <w:p>
-      <w:pPr>
-        <w:ind w:left="-426" w:right="-613"/>
-        <w:jc w:val="both"/>
-        <w:rPr>
-          <w:rFonts w:ascii="Times New Roman" w:hAnsi="Times New Roman" w:cs="Times New Roman"/>
-          <w:sz w:val="30"/>
-          <w:szCs w:val="30"/>
-        </w:rPr>
-      </w:pPr>
-      <w:r>
-        <w:rPr>
-          <w:rFonts w:ascii="Times New Roman" w:hAnsi="Times New Roman" w:cs="Times New Roman"/>
-          <w:sz w:val="30"/>
-          <w:szCs w:val="30"/>
-        </w:rPr>
         <w:t>A check constraint can NOT include a Sub-query.</w:t>
       </w:r>
     </w:p>
@@ -2858,7 +2900,6 @@
           <w:sz w:val="30"/>
           <w:szCs w:val="30"/>
         </w:rPr>
-        <w:lastRenderedPageBreak/>
         <w:t>Disadvantages:</w:t>
       </w:r>
     </w:p>
@@ -3358,7 +3399,6 @@
           <w:sz w:val="30"/>
           <w:szCs w:val="30"/>
         </w:rPr>
-        <w:lastRenderedPageBreak/>
         <w:t>A many–to–many relationship associates more than one record in a table with more than one record in another table.</w:t>
       </w:r>
     </w:p>
@@ -3823,7 +3863,6 @@
           <w:sz w:val="30"/>
           <w:szCs w:val="30"/>
         </w:rPr>
-        <w:lastRenderedPageBreak/>
         <w:t>A) A cursor is a temporary work area created in the system memory when a SQL statement is executed. A cursor contains information on a select statement and the rows of data accessed by it.</w:t>
       </w:r>
     </w:p>
@@ -4392,7 +4431,6 @@
           <w:sz w:val="30"/>
           <w:szCs w:val="30"/>
         </w:rPr>
-        <w:lastRenderedPageBreak/>
         <w:t xml:space="preserve">A) </w:t>
       </w:r>
       <w:r>
@@ -5117,8 +5155,82 @@
           <w:sz w:val="30"/>
           <w:szCs w:val="30"/>
         </w:rPr>
-        <w:t xml:space="preserve">Denormalization means allowing redundancy in a table. The main benefit of denormalization is improved performance with simplified data retrieval and </w:t>
-      </w:r>
+        <w:t>Denormalization means allowing redundancy in a table. The main benefit of denormalization is improved performance with simplified data retrieval and manipulation. This is done by reduction in the number of joins needed for data processing.</w:t>
+      </w:r>
+    </w:p>
+    <w:p>
+      <w:pPr>
+        <w:ind w:left="-426" w:right="-613"/>
+        <w:rPr>
+          <w:rFonts w:ascii="Times New Roman" w:hAnsi="Times New Roman" w:cs="Times New Roman"/>
+          <w:sz w:val="30"/>
+          <w:szCs w:val="30"/>
+        </w:rPr>
+      </w:pPr>
+    </w:p>
+    <w:p>
+      <w:pPr>
+        <w:ind w:left="-426" w:right="-613"/>
+        <w:jc w:val="both"/>
+        <w:rPr>
+          <w:rFonts w:ascii="Times New Roman" w:hAnsi="Times New Roman" w:cs="Times New Roman"/>
+          <w:b/>
+          <w:bCs/>
+          <w:sz w:val="30"/>
+          <w:szCs w:val="30"/>
+        </w:rPr>
+      </w:pPr>
+      <w:r>
+        <w:rPr>
+          <w:rFonts w:ascii="Times New Roman" w:hAnsi="Times New Roman" w:cs="Times New Roman"/>
+          <w:b/>
+          <w:bCs/>
+          <w:sz w:val="30"/>
+          <w:szCs w:val="30"/>
+        </w:rPr>
+        <w:t>4</w:t>
+      </w:r>
+      <w:r>
+        <w:rPr>
+          <w:rFonts w:ascii="Times New Roman" w:hAnsi="Times New Roman" w:cs="Times New Roman"/>
+          <w:b/>
+          <w:bCs/>
+          <w:sz w:val="30"/>
+          <w:szCs w:val="30"/>
+        </w:rPr>
+        <w:t>3</w:t>
+      </w:r>
+      <w:r>
+        <w:rPr>
+          <w:rFonts w:ascii="Times New Roman" w:hAnsi="Times New Roman" w:cs="Times New Roman"/>
+          <w:b/>
+          <w:bCs/>
+          <w:sz w:val="30"/>
+          <w:szCs w:val="30"/>
+        </w:rPr>
+        <w:t xml:space="preserve">) </w:t>
+      </w:r>
+      <w:r>
+        <w:rPr>
+          <w:rFonts w:ascii="Times New Roman" w:hAnsi="Times New Roman" w:cs="Times New Roman"/>
+          <w:b/>
+          <w:bCs/>
+          <w:sz w:val="30"/>
+          <w:szCs w:val="30"/>
+        </w:rPr>
+        <w:t>What is the difference between UNION and UNION ALL?</w:t>
+      </w:r>
+    </w:p>
+    <w:p>
+      <w:pPr>
+        <w:ind w:left="-426" w:right="-613"/>
+        <w:jc w:val="both"/>
+        <w:rPr>
+          <w:rFonts w:ascii="Times New Roman" w:hAnsi="Times New Roman" w:cs="Times New Roman"/>
+          <w:sz w:val="30"/>
+          <w:szCs w:val="30"/>
+        </w:rPr>
+      </w:pPr>
       <w:r>
         <w:rPr>
           <w:rFonts w:ascii="Times New Roman" w:hAnsi="Times New Roman" w:cs="Times New Roman"/>
@@ -5126,27 +5238,34 @@
           <w:szCs w:val="30"/>
         </w:rPr>
         <w:lastRenderedPageBreak/>
-        <w:t>manipulation. This is done by reduction in the number of joins needed for data processing.</w:t>
-      </w:r>
-    </w:p>
-    <w:p>
-      <w:pPr>
-        <w:ind w:left="-426" w:right="-613"/>
-        <w:rPr>
-          <w:rFonts w:ascii="Times New Roman" w:hAnsi="Times New Roman" w:cs="Times New Roman"/>
-          <w:sz w:val="30"/>
-          <w:szCs w:val="30"/>
-        </w:rPr>
-      </w:pPr>
-    </w:p>
-    <w:p>
-      <w:pPr>
-        <w:ind w:left="-426" w:right="-613"/>
-        <w:jc w:val="both"/>
-        <w:rPr>
-          <w:rFonts w:ascii="Times New Roman" w:hAnsi="Times New Roman" w:cs="Times New Roman"/>
-          <w:b/>
-          <w:bCs/>
+        <w:t xml:space="preserve">A) </w:t>
+      </w:r>
+      <w:r>
+        <w:rPr>
+          <w:rFonts w:ascii="Times New Roman" w:hAnsi="Times New Roman" w:cs="Times New Roman"/>
+          <w:sz w:val="30"/>
+          <w:szCs w:val="30"/>
+        </w:rPr>
+        <w:t>UNION and UNION ALL used to combine (set operation) two or more query results.  UNION will eliminate duplicate rows and UNION ALL will display all rows.</w:t>
+      </w:r>
+    </w:p>
+    <w:p>
+      <w:pPr>
+        <w:ind w:left="-426" w:right="-613"/>
+        <w:jc w:val="both"/>
+        <w:rPr>
+          <w:rFonts w:ascii="Times New Roman" w:hAnsi="Times New Roman" w:cs="Times New Roman"/>
+          <w:sz w:val="30"/>
+          <w:szCs w:val="30"/>
+        </w:rPr>
+      </w:pPr>
+    </w:p>
+    <w:p>
+      <w:pPr>
+        <w:ind w:left="-426" w:right="-613"/>
+        <w:jc w:val="both"/>
+        <w:rPr>
+          <w:rFonts w:ascii="Times New Roman" w:hAnsi="Times New Roman" w:cs="Times New Roman"/>
           <w:sz w:val="30"/>
           <w:szCs w:val="30"/>
         </w:rPr>
@@ -5169,7 +5288,7 @@
           <w:sz w:val="30"/>
           <w:szCs w:val="30"/>
         </w:rPr>
-        <w:t>3</w:t>
+        <w:t>4</w:t>
       </w:r>
       <w:r>
         <w:rPr>
@@ -5189,7 +5308,7 @@
           <w:sz w:val="30"/>
           <w:szCs w:val="30"/>
         </w:rPr>
-        <w:t>What is the difference between UNION and UNION ALL?</w:t>
+        <w:t>When and how oracle database creates a schema?</w:t>
       </w:r>
     </w:p>
     <w:p>
@@ -5216,26 +5335,99 @@
           <w:sz w:val="30"/>
           <w:szCs w:val="30"/>
         </w:rPr>
-        <w:t>UNION and UNION ALL used to combine (set operation) two or more query results.  UNION will eliminate duplicate rows and UNION ALL will display all rows.</w:t>
-      </w:r>
-    </w:p>
-    <w:p>
-      <w:pPr>
-        <w:ind w:left="-426" w:right="-613"/>
-        <w:jc w:val="both"/>
-        <w:rPr>
-          <w:rFonts w:ascii="Times New Roman" w:hAnsi="Times New Roman" w:cs="Times New Roman"/>
-          <w:sz w:val="30"/>
-          <w:szCs w:val="30"/>
-        </w:rPr>
-      </w:pPr>
-    </w:p>
-    <w:p>
-      <w:pPr>
-        <w:ind w:left="-426" w:right="-613"/>
-        <w:jc w:val="both"/>
-        <w:rPr>
-          <w:rFonts w:ascii="Times New Roman" w:hAnsi="Times New Roman" w:cs="Times New Roman"/>
+        <w:t>Oracle database automatically creates a schema when you create a user.</w:t>
+      </w:r>
+    </w:p>
+    <w:p>
+      <w:pPr>
+        <w:ind w:left="-426" w:right="-613"/>
+        <w:jc w:val="both"/>
+        <w:rPr>
+          <w:rFonts w:ascii="Times New Roman" w:hAnsi="Times New Roman" w:cs="Times New Roman"/>
+          <w:sz w:val="30"/>
+          <w:szCs w:val="30"/>
+        </w:rPr>
+      </w:pPr>
+    </w:p>
+    <w:p>
+      <w:pPr>
+        <w:ind w:left="-426" w:right="-613"/>
+        <w:jc w:val="both"/>
+        <w:rPr>
+          <w:rFonts w:ascii="Times New Roman" w:hAnsi="Times New Roman" w:cs="Times New Roman"/>
+          <w:b/>
+          <w:bCs/>
+          <w:sz w:val="30"/>
+          <w:szCs w:val="30"/>
+        </w:rPr>
+      </w:pPr>
+      <w:r>
+        <w:rPr>
+          <w:rFonts w:ascii="Times New Roman" w:hAnsi="Times New Roman" w:cs="Times New Roman"/>
+          <w:b/>
+          <w:bCs/>
+          <w:sz w:val="30"/>
+          <w:szCs w:val="30"/>
+        </w:rPr>
+        <w:t xml:space="preserve">45) </w:t>
+      </w:r>
+      <w:r>
+        <w:rPr>
+          <w:rFonts w:ascii="Times New Roman" w:hAnsi="Times New Roman" w:cs="Times New Roman"/>
+          <w:b/>
+          <w:bCs/>
+          <w:sz w:val="30"/>
+          <w:szCs w:val="30"/>
+        </w:rPr>
+        <w:t>What is the main component of an oracle server?</w:t>
+      </w:r>
+    </w:p>
+    <w:p>
+      <w:pPr>
+        <w:ind w:left="-426" w:right="-613"/>
+        <w:jc w:val="both"/>
+        <w:rPr>
+          <w:rFonts w:ascii="Times New Roman" w:hAnsi="Times New Roman" w:cs="Times New Roman"/>
+          <w:sz w:val="30"/>
+          <w:szCs w:val="30"/>
+        </w:rPr>
+      </w:pPr>
+      <w:r>
+        <w:rPr>
+          <w:rFonts w:ascii="Times New Roman" w:hAnsi="Times New Roman" w:cs="Times New Roman"/>
+          <w:sz w:val="30"/>
+          <w:szCs w:val="30"/>
+        </w:rPr>
+        <w:t xml:space="preserve">A) </w:t>
+      </w:r>
+      <w:r>
+        <w:rPr>
+          <w:rFonts w:ascii="Times New Roman" w:hAnsi="Times New Roman" w:cs="Times New Roman"/>
+          <w:sz w:val="30"/>
+          <w:szCs w:val="30"/>
+        </w:rPr>
+        <w:t>RDBMS.</w:t>
+      </w:r>
+    </w:p>
+    <w:p>
+      <w:pPr>
+        <w:ind w:left="-426" w:right="-613"/>
+        <w:jc w:val="both"/>
+        <w:rPr>
+          <w:rFonts w:ascii="Times New Roman" w:hAnsi="Times New Roman" w:cs="Times New Roman"/>
+          <w:sz w:val="30"/>
+          <w:szCs w:val="30"/>
+        </w:rPr>
+      </w:pPr>
+    </w:p>
+    <w:p>
+      <w:pPr>
+        <w:ind w:left="-426" w:right="-613"/>
+        <w:jc w:val="both"/>
+        <w:rPr>
+          <w:rFonts w:ascii="Times New Roman" w:hAnsi="Times New Roman" w:cs="Times New Roman"/>
+          <w:b/>
+          <w:bCs/>
           <w:sz w:val="30"/>
           <w:szCs w:val="30"/>
         </w:rPr>
@@ -5258,6 +5450,87 @@
           <w:sz w:val="30"/>
           <w:szCs w:val="30"/>
         </w:rPr>
+        <w:t>6</w:t>
+      </w:r>
+      <w:r>
+        <w:rPr>
+          <w:rFonts w:ascii="Times New Roman" w:hAnsi="Times New Roman" w:cs="Times New Roman"/>
+          <w:b/>
+          <w:bCs/>
+          <w:sz w:val="30"/>
+          <w:szCs w:val="30"/>
+        </w:rPr>
+        <w:t xml:space="preserve">) </w:t>
+      </w:r>
+      <w:r>
+        <w:rPr>
+          <w:rFonts w:ascii="Times New Roman" w:hAnsi="Times New Roman" w:cs="Times New Roman"/>
+          <w:b/>
+          <w:bCs/>
+          <w:sz w:val="30"/>
+          <w:szCs w:val="30"/>
+        </w:rPr>
+        <w:t>What is the difference between relation and relationship?</w:t>
+      </w:r>
+    </w:p>
+    <w:p>
+      <w:pPr>
+        <w:ind w:left="-426" w:right="-613"/>
+        <w:jc w:val="both"/>
+        <w:rPr>
+          <w:rFonts w:ascii="Times New Roman" w:hAnsi="Times New Roman" w:cs="Times New Roman"/>
+          <w:sz w:val="30"/>
+          <w:szCs w:val="30"/>
+        </w:rPr>
+      </w:pPr>
+      <w:r>
+        <w:rPr>
+          <w:rFonts w:ascii="Times New Roman" w:hAnsi="Times New Roman" w:cs="Times New Roman"/>
+          <w:sz w:val="30"/>
+          <w:szCs w:val="30"/>
+        </w:rPr>
+        <w:t xml:space="preserve">A) </w:t>
+      </w:r>
+      <w:r>
+        <w:rPr>
+          <w:rFonts w:ascii="Times New Roman" w:hAnsi="Times New Roman" w:cs="Times New Roman"/>
+          <w:sz w:val="30"/>
+          <w:szCs w:val="30"/>
+        </w:rPr>
+        <w:t>A relation is another name for a table, whereas a relationship is a way to correlates, or join, two or more tables.</w:t>
+      </w:r>
+    </w:p>
+    <w:p>
+      <w:pPr>
+        <w:ind w:left="-426" w:right="-613"/>
+        <w:jc w:val="both"/>
+        <w:rPr>
+          <w:rFonts w:ascii="Times New Roman" w:hAnsi="Times New Roman" w:cs="Times New Roman"/>
+          <w:sz w:val="30"/>
+          <w:szCs w:val="30"/>
+        </w:rPr>
+      </w:pPr>
+    </w:p>
+    <w:p>
+      <w:pPr>
+        <w:ind w:left="-426" w:right="-613"/>
+        <w:jc w:val="both"/>
+        <w:rPr>
+          <w:rFonts w:ascii="Times New Roman" w:hAnsi="Times New Roman" w:cs="Times New Roman"/>
+          <w:b/>
+          <w:bCs/>
+          <w:sz w:val="30"/>
+          <w:szCs w:val="30"/>
+        </w:rPr>
+      </w:pPr>
+      <w:r>
+        <w:rPr>
+          <w:rFonts w:ascii="Times New Roman" w:hAnsi="Times New Roman" w:cs="Times New Roman"/>
+          <w:b/>
+          <w:bCs/>
+          <w:sz w:val="30"/>
+          <w:szCs w:val="30"/>
+        </w:rPr>
         <w:t>4</w:t>
       </w:r>
       <w:r>
@@ -5268,6 +5541,16 @@
           <w:sz w:val="30"/>
           <w:szCs w:val="30"/>
         </w:rPr>
+        <w:t>7</w:t>
+      </w:r>
+      <w:r>
+        <w:rPr>
+          <w:rFonts w:ascii="Times New Roman" w:hAnsi="Times New Roman" w:cs="Times New Roman"/>
+          <w:b/>
+          <w:bCs/>
+          <w:sz w:val="30"/>
+          <w:szCs w:val="30"/>
+        </w:rPr>
         <w:t xml:space="preserve">) </w:t>
       </w:r>
       <w:r>
@@ -5278,7 +5561,7 @@
           <w:sz w:val="30"/>
           <w:szCs w:val="30"/>
         </w:rPr>
-        <w:t>When and how oracle database creates a schema?</w:t>
+        <w:t>When does a transaction finish?</w:t>
       </w:r>
     </w:p>
     <w:p>
@@ -5305,51 +5588,147 @@
           <w:sz w:val="30"/>
           <w:szCs w:val="30"/>
         </w:rPr>
-        <w:t>Oracle database automatically creates a schema when you create a user.</w:t>
-      </w:r>
-    </w:p>
-    <w:p>
-      <w:pPr>
-        <w:ind w:left="-426" w:right="-613"/>
-        <w:jc w:val="both"/>
-        <w:rPr>
-          <w:rFonts w:ascii="Times New Roman" w:hAnsi="Times New Roman" w:cs="Times New Roman"/>
-          <w:sz w:val="30"/>
-          <w:szCs w:val="30"/>
-        </w:rPr>
-      </w:pPr>
-    </w:p>
-    <w:p>
-      <w:pPr>
-        <w:ind w:left="-426" w:right="-613"/>
-        <w:jc w:val="both"/>
-        <w:rPr>
-          <w:rFonts w:ascii="Times New Roman" w:hAnsi="Times New Roman" w:cs="Times New Roman"/>
-          <w:b/>
-          <w:bCs/>
-          <w:sz w:val="30"/>
-          <w:szCs w:val="30"/>
-        </w:rPr>
-      </w:pPr>
-      <w:r>
-        <w:rPr>
-          <w:rFonts w:ascii="Times New Roman" w:hAnsi="Times New Roman" w:cs="Times New Roman"/>
-          <w:b/>
-          <w:bCs/>
-          <w:sz w:val="30"/>
-          <w:szCs w:val="30"/>
-        </w:rPr>
-        <w:t xml:space="preserve">45) </w:t>
-      </w:r>
-      <w:r>
-        <w:rPr>
-          <w:rFonts w:ascii="Times New Roman" w:hAnsi="Times New Roman" w:cs="Times New Roman"/>
-          <w:b/>
-          <w:bCs/>
-          <w:sz w:val="30"/>
-          <w:szCs w:val="30"/>
-        </w:rPr>
-        <w:t>What is the main component of an oracle server?</w:t>
+        <w:t>When it is committed or when it is rolled back.</w:t>
+      </w:r>
+    </w:p>
+    <w:p>
+      <w:pPr>
+        <w:ind w:left="-426" w:right="-613"/>
+        <w:jc w:val="both"/>
+        <w:rPr>
+          <w:rFonts w:ascii="Times New Roman" w:hAnsi="Times New Roman" w:cs="Times New Roman"/>
+          <w:sz w:val="30"/>
+          <w:szCs w:val="30"/>
+        </w:rPr>
+      </w:pPr>
+    </w:p>
+    <w:p>
+      <w:pPr>
+        <w:ind w:left="-426" w:right="-613"/>
+        <w:jc w:val="both"/>
+        <w:rPr>
+          <w:rFonts w:ascii="Times New Roman" w:hAnsi="Times New Roman" w:cs="Times New Roman"/>
+          <w:b/>
+          <w:bCs/>
+          <w:sz w:val="30"/>
+          <w:szCs w:val="30"/>
+        </w:rPr>
+      </w:pPr>
+      <w:r>
+        <w:rPr>
+          <w:rFonts w:ascii="Times New Roman" w:hAnsi="Times New Roman" w:cs="Times New Roman"/>
+          <w:b/>
+          <w:bCs/>
+          <w:sz w:val="30"/>
+          <w:szCs w:val="30"/>
+        </w:rPr>
+        <w:t>48) What is RDBMS? How is it different from DBMS?</w:t>
+      </w:r>
+    </w:p>
+    <w:p>
+      <w:pPr>
+        <w:ind w:left="-426" w:right="-613"/>
+        <w:jc w:val="both"/>
+        <w:rPr>
+          <w:rFonts w:ascii="Times New Roman" w:hAnsi="Times New Roman" w:cs="Times New Roman"/>
+          <w:sz w:val="30"/>
+          <w:szCs w:val="30"/>
+        </w:rPr>
+      </w:pPr>
+      <w:r>
+        <w:rPr>
+          <w:rFonts w:ascii="Times New Roman" w:hAnsi="Times New Roman" w:cs="Times New Roman"/>
+          <w:sz w:val="30"/>
+          <w:szCs w:val="30"/>
+        </w:rPr>
+        <w:t xml:space="preserve"> A) RDBMS stands for Relational Database Management System. The key difference here, compared to DBMS, is that RDBMS stores data in the form of a collection of tables, and relations can be defined between the common fields of these tables. Most modern database management systems like MySQL, Microsoft SQL Server, Oracle, IBM DB2, and Amazon Redshift are based on RDBMS.</w:t>
+      </w:r>
+    </w:p>
+    <w:p>
+      <w:pPr>
+        <w:ind w:left="-426" w:right="-613"/>
+        <w:jc w:val="both"/>
+        <w:rPr>
+          <w:rFonts w:ascii="Times New Roman" w:hAnsi="Times New Roman" w:cs="Times New Roman"/>
+          <w:sz w:val="30"/>
+          <w:szCs w:val="30"/>
+        </w:rPr>
+      </w:pPr>
+    </w:p>
+    <w:p>
+      <w:pPr>
+        <w:ind w:left="-426" w:right="-613"/>
+        <w:jc w:val="both"/>
+        <w:rPr>
+          <w:rFonts w:ascii="Times New Roman" w:hAnsi="Times New Roman" w:cs="Times New Roman"/>
+          <w:b/>
+          <w:bCs/>
+          <w:sz w:val="30"/>
+          <w:szCs w:val="30"/>
+        </w:rPr>
+      </w:pPr>
+      <w:r>
+        <w:rPr>
+          <w:rFonts w:ascii="Times New Roman" w:hAnsi="Times New Roman" w:cs="Times New Roman"/>
+          <w:b/>
+          <w:bCs/>
+          <w:sz w:val="30"/>
+          <w:szCs w:val="30"/>
+        </w:rPr>
+        <w:t>49) What is SQL?</w:t>
+      </w:r>
+    </w:p>
+    <w:p>
+      <w:pPr>
+        <w:ind w:left="-426" w:right="-613"/>
+        <w:jc w:val="both"/>
+        <w:rPr>
+          <w:rFonts w:ascii="Times New Roman" w:hAnsi="Times New Roman" w:cs="Times New Roman"/>
+          <w:sz w:val="30"/>
+          <w:szCs w:val="30"/>
+        </w:rPr>
+      </w:pPr>
+      <w:r>
+        <w:rPr>
+          <w:rFonts w:ascii="Times New Roman" w:hAnsi="Times New Roman" w:cs="Times New Roman"/>
+          <w:sz w:val="30"/>
+          <w:szCs w:val="30"/>
+        </w:rPr>
+        <w:t>A) SQL stands for Structured Query Language. It is the standard language for relational database management systems. It is especially useful in handling organized data comprised of entities (variables) and relations between different entities of the data.</w:t>
+      </w:r>
+    </w:p>
+    <w:p>
+      <w:pPr>
+        <w:ind w:left="-426" w:right="-613"/>
+        <w:jc w:val="both"/>
+        <w:rPr>
+          <w:rFonts w:ascii="Times New Roman" w:hAnsi="Times New Roman" w:cs="Times New Roman"/>
+          <w:sz w:val="30"/>
+          <w:szCs w:val="30"/>
+        </w:rPr>
+      </w:pPr>
+    </w:p>
+    <w:p>
+      <w:pPr>
+        <w:ind w:left="-426" w:right="-613"/>
+        <w:jc w:val="both"/>
+        <w:rPr>
+          <w:rFonts w:ascii="Times New Roman" w:hAnsi="Times New Roman" w:cs="Times New Roman"/>
+          <w:b/>
+          <w:bCs/>
+          <w:sz w:val="30"/>
+          <w:szCs w:val="30"/>
+        </w:rPr>
+      </w:pPr>
+      <w:r>
+        <w:rPr>
+          <w:rFonts w:ascii="Times New Roman" w:hAnsi="Times New Roman" w:cs="Times New Roman"/>
+          <w:b/>
+          <w:bCs/>
+          <w:sz w:val="30"/>
+          <w:szCs w:val="30"/>
+        </w:rPr>
+        <w:t>50) What are the different subsets of SQL?</w:t>
       </w:r>
     </w:p>
     <w:p>
@@ -5376,242 +5755,265 @@
           <w:sz w:val="30"/>
           <w:szCs w:val="30"/>
         </w:rPr>
-        <w:t>RDBMS.</w:t>
-      </w:r>
-    </w:p>
-    <w:p>
-      <w:pPr>
-        <w:ind w:left="-426" w:right="-613"/>
-        <w:jc w:val="both"/>
-        <w:rPr>
-          <w:rFonts w:ascii="Times New Roman" w:hAnsi="Times New Roman" w:cs="Times New Roman"/>
-          <w:sz w:val="30"/>
-          <w:szCs w:val="30"/>
-        </w:rPr>
-      </w:pPr>
-    </w:p>
-    <w:p>
-      <w:pPr>
-        <w:ind w:left="-426" w:right="-613"/>
-        <w:jc w:val="both"/>
-        <w:rPr>
-          <w:rFonts w:ascii="Times New Roman" w:hAnsi="Times New Roman" w:cs="Times New Roman"/>
-          <w:b/>
-          <w:bCs/>
-          <w:sz w:val="30"/>
-          <w:szCs w:val="30"/>
-        </w:rPr>
-      </w:pPr>
-      <w:r>
-        <w:rPr>
-          <w:rFonts w:ascii="Times New Roman" w:hAnsi="Times New Roman" w:cs="Times New Roman"/>
-          <w:b/>
-          <w:bCs/>
-          <w:sz w:val="30"/>
-          <w:szCs w:val="30"/>
-        </w:rPr>
-        <w:t>4</w:t>
-      </w:r>
-      <w:r>
-        <w:rPr>
-          <w:rFonts w:ascii="Times New Roman" w:hAnsi="Times New Roman" w:cs="Times New Roman"/>
-          <w:b/>
-          <w:bCs/>
-          <w:sz w:val="30"/>
-          <w:szCs w:val="30"/>
-        </w:rPr>
-        <w:t>6</w:t>
-      </w:r>
-      <w:r>
-        <w:rPr>
-          <w:rFonts w:ascii="Times New Roman" w:hAnsi="Times New Roman" w:cs="Times New Roman"/>
-          <w:b/>
-          <w:bCs/>
-          <w:sz w:val="30"/>
-          <w:szCs w:val="30"/>
-        </w:rPr>
-        <w:t xml:space="preserve">) </w:t>
-      </w:r>
-      <w:r>
-        <w:rPr>
-          <w:rFonts w:ascii="Times New Roman" w:hAnsi="Times New Roman" w:cs="Times New Roman"/>
-          <w:b/>
-          <w:bCs/>
-          <w:sz w:val="30"/>
-          <w:szCs w:val="30"/>
-        </w:rPr>
-        <w:t>What is the difference between relation and relationship?</w:t>
-      </w:r>
-    </w:p>
-    <w:p>
-      <w:pPr>
-        <w:ind w:left="-426" w:right="-613"/>
-        <w:jc w:val="both"/>
-        <w:rPr>
-          <w:rFonts w:ascii="Times New Roman" w:hAnsi="Times New Roman" w:cs="Times New Roman"/>
-          <w:sz w:val="30"/>
-          <w:szCs w:val="30"/>
-        </w:rPr>
-      </w:pPr>
-      <w:r>
-        <w:rPr>
-          <w:rFonts w:ascii="Times New Roman" w:hAnsi="Times New Roman" w:cs="Times New Roman"/>
-          <w:sz w:val="30"/>
-          <w:szCs w:val="30"/>
-        </w:rPr>
-        <w:t xml:space="preserve">A) </w:t>
-      </w:r>
-      <w:r>
-        <w:rPr>
-          <w:rFonts w:ascii="Times New Roman" w:hAnsi="Times New Roman" w:cs="Times New Roman"/>
-          <w:sz w:val="30"/>
-          <w:szCs w:val="30"/>
-        </w:rPr>
-        <w:t>A relation is another name for a table, whereas a relationship is a way to correlates, or join, two or more tables.</w:t>
-      </w:r>
-    </w:p>
-    <w:p>
-      <w:pPr>
-        <w:ind w:left="-426" w:right="-613"/>
-        <w:jc w:val="both"/>
-        <w:rPr>
-          <w:rFonts w:ascii="Times New Roman" w:hAnsi="Times New Roman" w:cs="Times New Roman"/>
-          <w:sz w:val="30"/>
-          <w:szCs w:val="30"/>
-        </w:rPr>
-      </w:pPr>
-    </w:p>
-    <w:p>
-      <w:pPr>
-        <w:ind w:left="-426" w:right="-613"/>
-        <w:jc w:val="both"/>
-        <w:rPr>
-          <w:rFonts w:ascii="Times New Roman" w:hAnsi="Times New Roman" w:cs="Times New Roman"/>
-          <w:b/>
-          <w:bCs/>
-          <w:sz w:val="30"/>
-          <w:szCs w:val="30"/>
-        </w:rPr>
-      </w:pPr>
-      <w:r>
-        <w:rPr>
-          <w:rFonts w:ascii="Times New Roman" w:hAnsi="Times New Roman" w:cs="Times New Roman"/>
-          <w:b/>
-          <w:bCs/>
-          <w:sz w:val="30"/>
-          <w:szCs w:val="30"/>
-        </w:rPr>
-        <w:t>4</w:t>
-      </w:r>
-      <w:r>
-        <w:rPr>
-          <w:rFonts w:ascii="Times New Roman" w:hAnsi="Times New Roman" w:cs="Times New Roman"/>
-          <w:b/>
-          <w:bCs/>
-          <w:sz w:val="30"/>
-          <w:szCs w:val="30"/>
-        </w:rPr>
-        <w:t>7</w:t>
-      </w:r>
-      <w:r>
-        <w:rPr>
-          <w:rFonts w:ascii="Times New Roman" w:hAnsi="Times New Roman" w:cs="Times New Roman"/>
-          <w:b/>
-          <w:bCs/>
-          <w:sz w:val="30"/>
-          <w:szCs w:val="30"/>
-        </w:rPr>
-        <w:t xml:space="preserve">) </w:t>
-      </w:r>
-      <w:r>
-        <w:rPr>
-          <w:rFonts w:ascii="Times New Roman" w:hAnsi="Times New Roman" w:cs="Times New Roman"/>
-          <w:b/>
-          <w:bCs/>
-          <w:sz w:val="30"/>
-          <w:szCs w:val="30"/>
-        </w:rPr>
-        <w:t>When does a transaction finish?</w:t>
-      </w:r>
-    </w:p>
-    <w:p>
-      <w:pPr>
-        <w:ind w:left="-426" w:right="-613"/>
-        <w:jc w:val="both"/>
-        <w:rPr>
-          <w:rFonts w:ascii="Times New Roman" w:hAnsi="Times New Roman" w:cs="Times New Roman"/>
-          <w:sz w:val="30"/>
-          <w:szCs w:val="30"/>
-        </w:rPr>
-      </w:pPr>
-      <w:r>
-        <w:rPr>
-          <w:rFonts w:ascii="Times New Roman" w:hAnsi="Times New Roman" w:cs="Times New Roman"/>
-          <w:sz w:val="30"/>
-          <w:szCs w:val="30"/>
-        </w:rPr>
-        <w:t xml:space="preserve">A) </w:t>
-      </w:r>
-      <w:r>
-        <w:rPr>
-          <w:rFonts w:ascii="Times New Roman" w:hAnsi="Times New Roman" w:cs="Times New Roman"/>
-          <w:sz w:val="30"/>
-          <w:szCs w:val="30"/>
-        </w:rPr>
-        <w:t>When it is committed or when it is rolled back.</w:t>
-      </w:r>
-    </w:p>
-    <w:p>
-      <w:pPr>
-        <w:ind w:left="-426" w:right="-613"/>
-        <w:jc w:val="both"/>
-        <w:rPr>
-          <w:rFonts w:ascii="Times New Roman" w:hAnsi="Times New Roman" w:cs="Times New Roman"/>
-          <w:sz w:val="30"/>
-          <w:szCs w:val="30"/>
-        </w:rPr>
-      </w:pPr>
-    </w:p>
-    <w:p>
-      <w:pPr>
-        <w:ind w:left="-426" w:right="-613"/>
-        <w:jc w:val="both"/>
-        <w:rPr>
-          <w:rFonts w:ascii="Times New Roman" w:hAnsi="Times New Roman" w:cs="Times New Roman"/>
-          <w:b/>
-          <w:bCs/>
-          <w:sz w:val="30"/>
-          <w:szCs w:val="30"/>
-        </w:rPr>
-      </w:pPr>
-      <w:r>
-        <w:rPr>
-          <w:rFonts w:ascii="Times New Roman" w:hAnsi="Times New Roman" w:cs="Times New Roman"/>
-          <w:b/>
-          <w:bCs/>
-          <w:sz w:val="30"/>
-          <w:szCs w:val="30"/>
-        </w:rPr>
-        <w:t>48) What is RDBMS? How is it different from DBMS?</w:t>
-      </w:r>
-    </w:p>
-    <w:p>
-      <w:pPr>
-        <w:ind w:left="-426" w:right="-613"/>
-        <w:jc w:val="both"/>
-        <w:rPr>
-          <w:rFonts w:ascii="Times New Roman" w:hAnsi="Times New Roman" w:cs="Times New Roman"/>
-          <w:sz w:val="30"/>
-          <w:szCs w:val="30"/>
-        </w:rPr>
-      </w:pPr>
-      <w:r>
-        <w:rPr>
-          <w:rFonts w:ascii="Times New Roman" w:hAnsi="Times New Roman" w:cs="Times New Roman"/>
-          <w:sz w:val="30"/>
-          <w:szCs w:val="30"/>
-        </w:rPr>
-        <w:t xml:space="preserve"> A) RDBMS stands for Relational Database Management System. The key difference here, compared to DBMS, is that RDBMS stores data in the form of a collection of tables, and relations can be defined between the common fields of these tables. Most modern database management systems like MySQL, Microsoft SQL Server, Oracle, IBM DB2, and Amazon Redshift are based on RDBMS.</w:t>
+        <w:t>Data Definition Language (DDL) – It allows you to perform various operations on the database such as CREATE, ALTER, and DELETE objects.</w:t>
+      </w:r>
+    </w:p>
+    <w:p>
+      <w:pPr>
+        <w:ind w:left="-426" w:right="-613"/>
+        <w:jc w:val="both"/>
+        <w:rPr>
+          <w:rFonts w:ascii="Times New Roman" w:hAnsi="Times New Roman" w:cs="Times New Roman"/>
+          <w:sz w:val="30"/>
+          <w:szCs w:val="30"/>
+        </w:rPr>
+      </w:pPr>
+      <w:r>
+        <w:rPr>
+          <w:rFonts w:ascii="Times New Roman" w:hAnsi="Times New Roman" w:cs="Times New Roman"/>
+          <w:sz w:val="30"/>
+          <w:szCs w:val="30"/>
+        </w:rPr>
+        <w:t>Data Manipulation Language(DML) – It allows you to access and manipulate data. It helps you to insert, update, delete and retrieve data from the database.</w:t>
+      </w:r>
+    </w:p>
+    <w:p>
+      <w:pPr>
+        <w:ind w:left="-426" w:right="-613"/>
+        <w:jc w:val="both"/>
+        <w:rPr>
+          <w:rFonts w:ascii="Times New Roman" w:hAnsi="Times New Roman" w:cs="Times New Roman"/>
+          <w:sz w:val="30"/>
+          <w:szCs w:val="30"/>
+        </w:rPr>
+      </w:pPr>
+      <w:r>
+        <w:rPr>
+          <w:rFonts w:ascii="Times New Roman" w:hAnsi="Times New Roman" w:cs="Times New Roman"/>
+          <w:sz w:val="30"/>
+          <w:szCs w:val="30"/>
+        </w:rPr>
+        <w:t>Data Control Language(DCL) – It allows you to control access to the database. Example – Grant, Revoke access permissions.</w:t>
+      </w:r>
+    </w:p>
+    <w:p>
+      <w:pPr>
+        <w:ind w:left="-426" w:right="-613"/>
+        <w:jc w:val="both"/>
+        <w:rPr>
+          <w:rFonts w:ascii="Times New Roman" w:hAnsi="Times New Roman" w:cs="Times New Roman"/>
+          <w:sz w:val="30"/>
+          <w:szCs w:val="30"/>
+        </w:rPr>
+      </w:pPr>
+    </w:p>
+    <w:p>
+      <w:pPr>
+        <w:ind w:left="-426" w:right="-613"/>
+        <w:jc w:val="both"/>
+        <w:rPr>
+          <w:rFonts w:ascii="Times New Roman" w:hAnsi="Times New Roman" w:cs="Times New Roman"/>
+          <w:b/>
+          <w:bCs/>
+          <w:sz w:val="30"/>
+          <w:szCs w:val="30"/>
+        </w:rPr>
+      </w:pPr>
+      <w:r>
+        <w:rPr>
+          <w:rFonts w:ascii="Times New Roman" w:hAnsi="Times New Roman" w:cs="Times New Roman"/>
+          <w:b/>
+          <w:bCs/>
+          <w:sz w:val="30"/>
+          <w:szCs w:val="30"/>
+        </w:rPr>
+        <w:t>51) List the different types of relationships in SQL.</w:t>
+      </w:r>
+    </w:p>
+    <w:p>
+      <w:pPr>
+        <w:ind w:left="-426" w:right="-613"/>
+        <w:jc w:val="both"/>
+        <w:rPr>
+          <w:rFonts w:ascii="Times New Roman" w:hAnsi="Times New Roman" w:cs="Times New Roman"/>
+          <w:sz w:val="30"/>
+          <w:szCs w:val="30"/>
+        </w:rPr>
+      </w:pPr>
+      <w:r>
+        <w:rPr>
+          <w:rFonts w:ascii="Times New Roman" w:hAnsi="Times New Roman" w:cs="Times New Roman"/>
+          <w:sz w:val="30"/>
+          <w:szCs w:val="30"/>
+        </w:rPr>
+        <w:t>A) There are different types of relations in the database:</w:t>
+      </w:r>
+    </w:p>
+    <w:p>
+      <w:pPr>
+        <w:ind w:left="-426" w:right="-613"/>
+        <w:jc w:val="both"/>
+        <w:rPr>
+          <w:rFonts w:ascii="Times New Roman" w:hAnsi="Times New Roman" w:cs="Times New Roman"/>
+          <w:sz w:val="30"/>
+          <w:szCs w:val="30"/>
+        </w:rPr>
+      </w:pPr>
+      <w:r>
+        <w:rPr>
+          <w:rFonts w:ascii="Times New Roman" w:hAnsi="Times New Roman" w:cs="Times New Roman"/>
+          <w:sz w:val="30"/>
+          <w:szCs w:val="30"/>
+        </w:rPr>
+        <w:t>One-to-One – This is a connection between two tables in which each record in one table corresponds to the maximum of one record in the other.</w:t>
+      </w:r>
+    </w:p>
+    <w:p>
+      <w:pPr>
+        <w:ind w:left="-426" w:right="-613"/>
+        <w:jc w:val="both"/>
+        <w:rPr>
+          <w:rFonts w:ascii="Times New Roman" w:hAnsi="Times New Roman" w:cs="Times New Roman"/>
+          <w:sz w:val="30"/>
+          <w:szCs w:val="30"/>
+        </w:rPr>
+      </w:pPr>
+      <w:r>
+        <w:rPr>
+          <w:rFonts w:ascii="Times New Roman" w:hAnsi="Times New Roman" w:cs="Times New Roman"/>
+          <w:sz w:val="30"/>
+          <w:szCs w:val="30"/>
+        </w:rPr>
+        <w:t>One-to-Many and Many-to-One – This is the most frequent connection, in which a record in one table is linked to several records in another.</w:t>
+      </w:r>
+    </w:p>
+    <w:p>
+      <w:pPr>
+        <w:ind w:left="-426" w:right="-613"/>
+        <w:jc w:val="both"/>
+        <w:rPr>
+          <w:rFonts w:ascii="Times New Roman" w:hAnsi="Times New Roman" w:cs="Times New Roman"/>
+          <w:sz w:val="30"/>
+          <w:szCs w:val="30"/>
+        </w:rPr>
+      </w:pPr>
+      <w:r>
+        <w:rPr>
+          <w:rFonts w:ascii="Times New Roman" w:hAnsi="Times New Roman" w:cs="Times New Roman"/>
+          <w:sz w:val="30"/>
+          <w:szCs w:val="30"/>
+        </w:rPr>
+        <w:t>Many-to-Many – This is used when defining a relationship that requires several instances on each sides.</w:t>
+      </w:r>
+    </w:p>
+    <w:p>
+      <w:pPr>
+        <w:ind w:left="-426" w:right="-613"/>
+        <w:jc w:val="both"/>
+        <w:rPr>
+          <w:rFonts w:ascii="Times New Roman" w:hAnsi="Times New Roman" w:cs="Times New Roman"/>
+          <w:sz w:val="30"/>
+          <w:szCs w:val="30"/>
+        </w:rPr>
+      </w:pPr>
+    </w:p>
+    <w:p>
+      <w:pPr>
+        <w:ind w:left="-426" w:right="-613"/>
+        <w:jc w:val="both"/>
+        <w:rPr>
+          <w:rFonts w:ascii="Times New Roman" w:hAnsi="Times New Roman" w:cs="Times New Roman"/>
+          <w:b/>
+          <w:bCs/>
+          <w:sz w:val="30"/>
+          <w:szCs w:val="30"/>
+        </w:rPr>
+      </w:pPr>
+      <w:r>
+        <w:rPr>
+          <w:rFonts w:ascii="Times New Roman" w:hAnsi="Times New Roman" w:cs="Times New Roman"/>
+          <w:b/>
+          <w:bCs/>
+          <w:sz w:val="30"/>
+          <w:szCs w:val="30"/>
+        </w:rPr>
+        <w:t>52) What is the difference between the database and the table?</w:t>
+      </w:r>
+    </w:p>
+    <w:p>
+      <w:pPr>
+        <w:ind w:left="-426" w:right="-613"/>
+        <w:jc w:val="both"/>
+        <w:rPr>
+          <w:rFonts w:ascii="Times New Roman" w:hAnsi="Times New Roman" w:cs="Times New Roman"/>
+          <w:sz w:val="30"/>
+          <w:szCs w:val="30"/>
+        </w:rPr>
+      </w:pPr>
+      <w:r>
+        <w:rPr>
+          <w:rFonts w:ascii="Times New Roman" w:hAnsi="Times New Roman" w:cs="Times New Roman"/>
+          <w:sz w:val="30"/>
+          <w:szCs w:val="30"/>
+        </w:rPr>
+        <w:t>A) There is a major difference between a database and a table. The differences are as follows:</w:t>
+      </w:r>
+    </w:p>
+    <w:p>
+      <w:pPr>
+        <w:ind w:left="-426" w:right="-613"/>
+        <w:jc w:val="both"/>
+        <w:rPr>
+          <w:rFonts w:ascii="Times New Roman" w:hAnsi="Times New Roman" w:cs="Times New Roman"/>
+          <w:sz w:val="30"/>
+          <w:szCs w:val="30"/>
+        </w:rPr>
+      </w:pPr>
+      <w:r>
+        <w:rPr>
+          <w:rFonts w:ascii="Times New Roman" w:hAnsi="Times New Roman" w:cs="Times New Roman"/>
+          <w:sz w:val="30"/>
+          <w:szCs w:val="30"/>
+        </w:rPr>
+        <w:t>Tables are a way to represent the division of data in a database while the database is a collection of tables and data.</w:t>
+      </w:r>
+    </w:p>
+    <w:p>
+      <w:pPr>
+        <w:ind w:left="-426" w:right="-613"/>
+        <w:jc w:val="both"/>
+        <w:rPr>
+          <w:rFonts w:ascii="Times New Roman" w:hAnsi="Times New Roman" w:cs="Times New Roman"/>
+          <w:sz w:val="30"/>
+          <w:szCs w:val="30"/>
+        </w:rPr>
+      </w:pPr>
+      <w:r>
+        <w:rPr>
+          <w:rFonts w:ascii="Times New Roman" w:hAnsi="Times New Roman" w:cs="Times New Roman"/>
+          <w:sz w:val="30"/>
+          <w:szCs w:val="30"/>
+        </w:rPr>
+        <w:t>Tables are used to group the data in relation to each other and create a dataset. This dataset will be used in the database. The data stored in the table in any form is a part of the database, but the reverse is not true.</w:t>
+      </w:r>
+    </w:p>
+    <w:p>
+      <w:pPr>
+        <w:ind w:left="-426" w:right="-613"/>
+        <w:jc w:val="both"/>
+        <w:rPr>
+          <w:rFonts w:ascii="Times New Roman" w:hAnsi="Times New Roman" w:cs="Times New Roman"/>
+          <w:sz w:val="30"/>
+          <w:szCs w:val="30"/>
+        </w:rPr>
+      </w:pPr>
+      <w:r>
+        <w:rPr>
+          <w:rFonts w:ascii="Times New Roman" w:hAnsi="Times New Roman" w:cs="Times New Roman"/>
+          <w:sz w:val="30"/>
+          <w:szCs w:val="30"/>
+        </w:rPr>
+        <w:t>A database is a collection of organized data and features used to access them, whereas the table is a collection of rows and columns used to store the data.</w:t>
       </w:r>
     </w:p>
     <w:p>
@@ -5646,307 +6048,356 @@
           <w:szCs w:val="30"/>
         </w:rPr>
         <w:lastRenderedPageBreak/>
-        <w:t>49) What is SQL?</w:t>
-      </w:r>
-    </w:p>
-    <w:p>
-      <w:pPr>
-        <w:ind w:left="-426" w:right="-613"/>
-        <w:jc w:val="both"/>
-        <w:rPr>
-          <w:rFonts w:ascii="Times New Roman" w:hAnsi="Times New Roman" w:cs="Times New Roman"/>
-          <w:sz w:val="30"/>
-          <w:szCs w:val="30"/>
-        </w:rPr>
-      </w:pPr>
-      <w:r>
-        <w:rPr>
-          <w:rFonts w:ascii="Times New Roman" w:hAnsi="Times New Roman" w:cs="Times New Roman"/>
-          <w:sz w:val="30"/>
-          <w:szCs w:val="30"/>
-        </w:rPr>
-        <w:t>A) SQL stands for Structured Query Language. It is the standard language for relational database management systems. It is especially useful in handling organized data comprised of entities (variables) and relations between different entities of the data.</w:t>
-      </w:r>
-    </w:p>
-    <w:p>
-      <w:pPr>
-        <w:ind w:left="-426" w:right="-613"/>
-        <w:jc w:val="both"/>
-        <w:rPr>
-          <w:rFonts w:ascii="Times New Roman" w:hAnsi="Times New Roman" w:cs="Times New Roman"/>
-          <w:sz w:val="30"/>
-          <w:szCs w:val="30"/>
-        </w:rPr>
-      </w:pPr>
-    </w:p>
-    <w:p>
-      <w:pPr>
-        <w:ind w:left="-426" w:right="-613"/>
-        <w:jc w:val="both"/>
-        <w:rPr>
-          <w:rFonts w:ascii="Times New Roman" w:hAnsi="Times New Roman" w:cs="Times New Roman"/>
-          <w:b/>
-          <w:bCs/>
-          <w:sz w:val="30"/>
-          <w:szCs w:val="30"/>
-        </w:rPr>
-      </w:pPr>
-      <w:r>
-        <w:rPr>
-          <w:rFonts w:ascii="Times New Roman" w:hAnsi="Times New Roman" w:cs="Times New Roman"/>
-          <w:b/>
-          <w:bCs/>
-          <w:sz w:val="30"/>
-          <w:szCs w:val="30"/>
-        </w:rPr>
-        <w:t>50) What are the different subsets of SQL?</w:t>
-      </w:r>
-    </w:p>
-    <w:p>
-      <w:pPr>
-        <w:ind w:left="-426" w:right="-613"/>
-        <w:jc w:val="both"/>
-        <w:rPr>
-          <w:rFonts w:ascii="Times New Roman" w:hAnsi="Times New Roman" w:cs="Times New Roman"/>
-          <w:sz w:val="30"/>
-          <w:szCs w:val="30"/>
-        </w:rPr>
-      </w:pPr>
-      <w:r>
-        <w:rPr>
-          <w:rFonts w:ascii="Times New Roman" w:hAnsi="Times New Roman" w:cs="Times New Roman"/>
-          <w:sz w:val="30"/>
-          <w:szCs w:val="30"/>
-        </w:rPr>
-        <w:t xml:space="preserve">A) </w:t>
-      </w:r>
-      <w:r>
-        <w:rPr>
-          <w:rFonts w:ascii="Times New Roman" w:hAnsi="Times New Roman" w:cs="Times New Roman"/>
-          <w:sz w:val="30"/>
-          <w:szCs w:val="30"/>
-        </w:rPr>
-        <w:t>Data Definition Language (DDL) – It allows you to perform various operations on the database such as CREATE, ALTER, and DELETE objects.</w:t>
-      </w:r>
-    </w:p>
-    <w:p>
-      <w:pPr>
-        <w:ind w:left="-426" w:right="-613"/>
-        <w:jc w:val="both"/>
-        <w:rPr>
-          <w:rFonts w:ascii="Times New Roman" w:hAnsi="Times New Roman" w:cs="Times New Roman"/>
-          <w:sz w:val="30"/>
-          <w:szCs w:val="30"/>
-        </w:rPr>
-      </w:pPr>
-      <w:r>
-        <w:rPr>
-          <w:rFonts w:ascii="Times New Roman" w:hAnsi="Times New Roman" w:cs="Times New Roman"/>
-          <w:sz w:val="30"/>
-          <w:szCs w:val="30"/>
-        </w:rPr>
-        <w:t>Data Manipulation Language(DML) – It allows you to access and manipulate data. It helps you to insert, update, delete and retrieve data from the database.</w:t>
-      </w:r>
-    </w:p>
-    <w:p>
-      <w:pPr>
-        <w:ind w:left="-426" w:right="-613"/>
-        <w:jc w:val="both"/>
-        <w:rPr>
-          <w:rFonts w:ascii="Times New Roman" w:hAnsi="Times New Roman" w:cs="Times New Roman"/>
-          <w:sz w:val="30"/>
-          <w:szCs w:val="30"/>
-        </w:rPr>
-      </w:pPr>
-      <w:r>
-        <w:rPr>
-          <w:rFonts w:ascii="Times New Roman" w:hAnsi="Times New Roman" w:cs="Times New Roman"/>
-          <w:sz w:val="30"/>
-          <w:szCs w:val="30"/>
-        </w:rPr>
-        <w:t>Data Control Language(DCL) – It allows you to control access to the database. Example – Grant, Revoke access permissions.</w:t>
-      </w:r>
-    </w:p>
-    <w:p>
-      <w:pPr>
-        <w:ind w:left="-426" w:right="-613"/>
-        <w:jc w:val="both"/>
-        <w:rPr>
-          <w:rFonts w:ascii="Times New Roman" w:hAnsi="Times New Roman" w:cs="Times New Roman"/>
-          <w:sz w:val="30"/>
-          <w:szCs w:val="30"/>
-        </w:rPr>
-      </w:pPr>
-    </w:p>
-    <w:p>
-      <w:pPr>
-        <w:ind w:left="-426" w:right="-613"/>
-        <w:jc w:val="both"/>
-        <w:rPr>
-          <w:rFonts w:ascii="Times New Roman" w:hAnsi="Times New Roman" w:cs="Times New Roman"/>
-          <w:b/>
-          <w:bCs/>
-          <w:sz w:val="30"/>
-          <w:szCs w:val="30"/>
-        </w:rPr>
-      </w:pPr>
-      <w:r>
-        <w:rPr>
-          <w:rFonts w:ascii="Times New Roman" w:hAnsi="Times New Roman" w:cs="Times New Roman"/>
-          <w:b/>
-          <w:bCs/>
-          <w:sz w:val="30"/>
-          <w:szCs w:val="30"/>
-        </w:rPr>
-        <w:t>51) List the different types of relationships in SQL.</w:t>
-      </w:r>
-    </w:p>
-    <w:p>
-      <w:pPr>
-        <w:ind w:left="-426" w:right="-613"/>
-        <w:jc w:val="both"/>
-        <w:rPr>
-          <w:rFonts w:ascii="Times New Roman" w:hAnsi="Times New Roman" w:cs="Times New Roman"/>
-          <w:sz w:val="30"/>
-          <w:szCs w:val="30"/>
-        </w:rPr>
-      </w:pPr>
-      <w:r>
-        <w:rPr>
-          <w:rFonts w:ascii="Times New Roman" w:hAnsi="Times New Roman" w:cs="Times New Roman"/>
-          <w:sz w:val="30"/>
-          <w:szCs w:val="30"/>
-        </w:rPr>
-        <w:t>A) There are different types of relations in the database:</w:t>
-      </w:r>
-    </w:p>
-    <w:p>
-      <w:pPr>
-        <w:ind w:left="-426" w:right="-613"/>
-        <w:jc w:val="both"/>
-        <w:rPr>
-          <w:rFonts w:ascii="Times New Roman" w:hAnsi="Times New Roman" w:cs="Times New Roman"/>
-          <w:sz w:val="30"/>
-          <w:szCs w:val="30"/>
-        </w:rPr>
-      </w:pPr>
-      <w:r>
-        <w:rPr>
-          <w:rFonts w:ascii="Times New Roman" w:hAnsi="Times New Roman" w:cs="Times New Roman"/>
-          <w:sz w:val="30"/>
-          <w:szCs w:val="30"/>
-        </w:rPr>
-        <w:t>One-to-One – This is a connection between two tables in which each record in one table corresponds to the maximum of one record in the other.</w:t>
-      </w:r>
-    </w:p>
-    <w:p>
-      <w:pPr>
-        <w:ind w:left="-426" w:right="-613"/>
-        <w:jc w:val="both"/>
-        <w:rPr>
-          <w:rFonts w:ascii="Times New Roman" w:hAnsi="Times New Roman" w:cs="Times New Roman"/>
-          <w:sz w:val="30"/>
-          <w:szCs w:val="30"/>
-        </w:rPr>
-      </w:pPr>
-      <w:r>
-        <w:rPr>
-          <w:rFonts w:ascii="Times New Roman" w:hAnsi="Times New Roman" w:cs="Times New Roman"/>
-          <w:sz w:val="30"/>
-          <w:szCs w:val="30"/>
-        </w:rPr>
-        <w:t>One-to-Many and Many-to-One – This is the most frequent connection, in which a record in one table is linked to several records in another.</w:t>
-      </w:r>
-    </w:p>
-    <w:p>
-      <w:pPr>
-        <w:ind w:left="-426" w:right="-613"/>
-        <w:jc w:val="both"/>
-        <w:rPr>
-          <w:rFonts w:ascii="Times New Roman" w:hAnsi="Times New Roman" w:cs="Times New Roman"/>
-          <w:sz w:val="30"/>
-          <w:szCs w:val="30"/>
-        </w:rPr>
-      </w:pPr>
-      <w:r>
-        <w:rPr>
-          <w:rFonts w:ascii="Times New Roman" w:hAnsi="Times New Roman" w:cs="Times New Roman"/>
-          <w:sz w:val="30"/>
-          <w:szCs w:val="30"/>
-        </w:rPr>
-        <w:t>Many-to-Many – This is used when defining a relationship that requires several instances on each sides.</w:t>
-      </w:r>
-    </w:p>
-    <w:p>
-      <w:pPr>
-        <w:ind w:left="-426" w:right="-613"/>
-        <w:jc w:val="both"/>
-        <w:rPr>
-          <w:rFonts w:ascii="Times New Roman" w:hAnsi="Times New Roman" w:cs="Times New Roman"/>
-          <w:sz w:val="30"/>
-          <w:szCs w:val="30"/>
-        </w:rPr>
-      </w:pPr>
-    </w:p>
-    <w:p>
-      <w:pPr>
-        <w:ind w:left="-426" w:right="-613"/>
-        <w:jc w:val="both"/>
-        <w:rPr>
-          <w:rFonts w:ascii="Times New Roman" w:hAnsi="Times New Roman" w:cs="Times New Roman"/>
-          <w:b/>
-          <w:bCs/>
-          <w:sz w:val="30"/>
-          <w:szCs w:val="30"/>
-        </w:rPr>
-      </w:pPr>
-      <w:r>
-        <w:rPr>
-          <w:rFonts w:ascii="Times New Roman" w:hAnsi="Times New Roman" w:cs="Times New Roman"/>
-          <w:b/>
-          <w:bCs/>
-          <w:sz w:val="30"/>
-          <w:szCs w:val="30"/>
-        </w:rPr>
-        <w:t>52) What is the difference between the database and the table?</w:t>
-      </w:r>
-    </w:p>
-    <w:p>
-      <w:pPr>
-        <w:ind w:left="-426" w:right="-613"/>
-        <w:jc w:val="both"/>
-        <w:rPr>
-          <w:rFonts w:ascii="Times New Roman" w:hAnsi="Times New Roman" w:cs="Times New Roman"/>
-          <w:sz w:val="30"/>
-          <w:szCs w:val="30"/>
-        </w:rPr>
-      </w:pPr>
-      <w:r>
-        <w:rPr>
-          <w:rFonts w:ascii="Times New Roman" w:hAnsi="Times New Roman" w:cs="Times New Roman"/>
-          <w:sz w:val="30"/>
-          <w:szCs w:val="30"/>
-        </w:rPr>
-        <w:t>A) There is a major difference between a database and a table. The differences are as follows:</w:t>
-      </w:r>
-    </w:p>
-    <w:p>
-      <w:pPr>
-        <w:ind w:left="-426" w:right="-613"/>
-        <w:jc w:val="both"/>
-        <w:rPr>
-          <w:rFonts w:ascii="Times New Roman" w:hAnsi="Times New Roman" w:cs="Times New Roman"/>
-          <w:sz w:val="30"/>
-          <w:szCs w:val="30"/>
-        </w:rPr>
-      </w:pPr>
-      <w:r>
-        <w:rPr>
-          <w:rFonts w:ascii="Times New Roman" w:hAnsi="Times New Roman" w:cs="Times New Roman"/>
-          <w:sz w:val="30"/>
-          <w:szCs w:val="30"/>
-        </w:rPr>
-        <w:t>Tables are a way to represent the division of data in a database while the database is a collection of tables and data.</w:t>
+        <w:t>53) What is a View?</w:t>
+      </w:r>
+    </w:p>
+    <w:p>
+      <w:pPr>
+        <w:ind w:left="-426" w:right="-613"/>
+        <w:jc w:val="both"/>
+        <w:rPr>
+          <w:rFonts w:ascii="Times New Roman" w:hAnsi="Times New Roman" w:cs="Times New Roman"/>
+          <w:sz w:val="30"/>
+          <w:szCs w:val="30"/>
+        </w:rPr>
+      </w:pPr>
+      <w:r>
+        <w:rPr>
+          <w:rFonts w:ascii="Times New Roman" w:hAnsi="Times New Roman" w:cs="Times New Roman"/>
+          <w:sz w:val="30"/>
+          <w:szCs w:val="30"/>
+        </w:rPr>
+        <w:t>A) A view in SQL is a virtual table based on the result-set of an SQL statement. A view contains rows and columns, just like a real table. The fields in a view are fields from one or more real tables in the database.</w:t>
+      </w:r>
+    </w:p>
+    <w:p>
+      <w:pPr>
+        <w:ind w:left="-426" w:right="-613"/>
+        <w:jc w:val="both"/>
+        <w:rPr>
+          <w:rFonts w:ascii="Times New Roman" w:hAnsi="Times New Roman" w:cs="Times New Roman"/>
+          <w:sz w:val="30"/>
+          <w:szCs w:val="30"/>
+        </w:rPr>
+      </w:pPr>
+    </w:p>
+    <w:p>
+      <w:pPr>
+        <w:ind w:left="-426" w:right="-613"/>
+        <w:jc w:val="both"/>
+        <w:rPr>
+          <w:rFonts w:ascii="Times New Roman" w:hAnsi="Times New Roman" w:cs="Times New Roman"/>
+          <w:b/>
+          <w:bCs/>
+          <w:sz w:val="30"/>
+          <w:szCs w:val="30"/>
+        </w:rPr>
+      </w:pPr>
+      <w:r>
+        <w:rPr>
+          <w:rFonts w:ascii="Times New Roman" w:hAnsi="Times New Roman" w:cs="Times New Roman"/>
+          <w:b/>
+          <w:bCs/>
+          <w:sz w:val="30"/>
+          <w:szCs w:val="30"/>
+        </w:rPr>
+        <w:t>54) What is the difference between CHAR and VARCHAR?</w:t>
+      </w:r>
+    </w:p>
+    <w:p>
+      <w:pPr>
+        <w:ind w:left="-426" w:right="-613"/>
+        <w:jc w:val="both"/>
+        <w:rPr>
+          <w:rFonts w:ascii="Times New Roman" w:hAnsi="Times New Roman" w:cs="Times New Roman"/>
+          <w:sz w:val="30"/>
+          <w:szCs w:val="30"/>
+        </w:rPr>
+      </w:pPr>
+      <w:r>
+        <w:rPr>
+          <w:rFonts w:ascii="Times New Roman" w:hAnsi="Times New Roman" w:cs="Times New Roman"/>
+          <w:sz w:val="30"/>
+          <w:szCs w:val="30"/>
+        </w:rPr>
+        <w:t>A) CHAR and VARCHAR have differed in storage and retrieval.</w:t>
+      </w:r>
+    </w:p>
+    <w:p>
+      <w:pPr>
+        <w:ind w:left="-426" w:right="-613"/>
+        <w:jc w:val="both"/>
+        <w:rPr>
+          <w:rFonts w:ascii="Times New Roman" w:hAnsi="Times New Roman" w:cs="Times New Roman"/>
+          <w:sz w:val="30"/>
+          <w:szCs w:val="30"/>
+        </w:rPr>
+      </w:pPr>
+      <w:r>
+        <w:rPr>
+          <w:rFonts w:ascii="Times New Roman" w:hAnsi="Times New Roman" w:cs="Times New Roman"/>
+          <w:sz w:val="30"/>
+          <w:szCs w:val="30"/>
+        </w:rPr>
+        <w:t>CHAR column length is fixed, while VARCHAR length is variable.</w:t>
+      </w:r>
+    </w:p>
+    <w:p>
+      <w:pPr>
+        <w:ind w:left="-426" w:right="-613"/>
+        <w:jc w:val="both"/>
+        <w:rPr>
+          <w:rFonts w:ascii="Times New Roman" w:hAnsi="Times New Roman" w:cs="Times New Roman"/>
+          <w:sz w:val="30"/>
+          <w:szCs w:val="30"/>
+        </w:rPr>
+      </w:pPr>
+      <w:r>
+        <w:rPr>
+          <w:rFonts w:ascii="Times New Roman" w:hAnsi="Times New Roman" w:cs="Times New Roman"/>
+          <w:sz w:val="30"/>
+          <w:szCs w:val="30"/>
+        </w:rPr>
+        <w:t>The maximum no. of character CHAR data types can hold is 255 characters, while VARCHAR can hold up to 4000 characters.</w:t>
+      </w:r>
+    </w:p>
+    <w:p>
+      <w:pPr>
+        <w:ind w:left="-426" w:right="-613"/>
+        <w:jc w:val="both"/>
+        <w:rPr>
+          <w:rFonts w:ascii="Times New Roman" w:hAnsi="Times New Roman" w:cs="Times New Roman"/>
+          <w:sz w:val="30"/>
+          <w:szCs w:val="30"/>
+        </w:rPr>
+      </w:pPr>
+      <w:r>
+        <w:rPr>
+          <w:rFonts w:ascii="Times New Roman" w:hAnsi="Times New Roman" w:cs="Times New Roman"/>
+          <w:sz w:val="30"/>
+          <w:szCs w:val="30"/>
+        </w:rPr>
+        <w:t>CHAR is 50% faster than VARCHAR.</w:t>
+      </w:r>
+    </w:p>
+    <w:p>
+      <w:pPr>
+        <w:ind w:left="-426" w:right="-613"/>
+        <w:jc w:val="both"/>
+        <w:rPr>
+          <w:rFonts w:ascii="Times New Roman" w:hAnsi="Times New Roman" w:cs="Times New Roman"/>
+          <w:sz w:val="30"/>
+          <w:szCs w:val="30"/>
+        </w:rPr>
+      </w:pPr>
+      <w:r>
+        <w:rPr>
+          <w:rFonts w:ascii="Times New Roman" w:hAnsi="Times New Roman" w:cs="Times New Roman"/>
+          <w:sz w:val="30"/>
+          <w:szCs w:val="30"/>
+        </w:rPr>
+        <w:t>CHAR uses static memory allocation, while VARCHAR uses dynamic memory allocation</w:t>
+      </w:r>
+      <w:r>
+        <w:rPr>
+          <w:rFonts w:ascii="Times New Roman" w:hAnsi="Times New Roman" w:cs="Times New Roman"/>
+          <w:sz w:val="30"/>
+          <w:szCs w:val="30"/>
+        </w:rPr>
+        <w:t>.</w:t>
+      </w:r>
+    </w:p>
+    <w:p>
+      <w:pPr>
+        <w:ind w:left="-426" w:right="-613"/>
+        <w:jc w:val="both"/>
+        <w:rPr>
+          <w:rFonts w:ascii="Times New Roman" w:hAnsi="Times New Roman" w:cs="Times New Roman"/>
+          <w:sz w:val="30"/>
+          <w:szCs w:val="30"/>
+        </w:rPr>
+      </w:pPr>
+    </w:p>
+    <w:p>
+      <w:pPr>
+        <w:ind w:left="-426" w:right="-613"/>
+        <w:jc w:val="both"/>
+        <w:rPr>
+          <w:rFonts w:ascii="Times New Roman" w:hAnsi="Times New Roman" w:cs="Times New Roman"/>
+          <w:b/>
+          <w:bCs/>
+          <w:sz w:val="30"/>
+          <w:szCs w:val="30"/>
+        </w:rPr>
+      </w:pPr>
+      <w:r>
+        <w:rPr>
+          <w:rFonts w:ascii="Times New Roman" w:hAnsi="Times New Roman" w:cs="Times New Roman"/>
+          <w:b/>
+          <w:bCs/>
+          <w:sz w:val="30"/>
+          <w:szCs w:val="30"/>
+        </w:rPr>
+        <w:t>55) What is a clause?</w:t>
+      </w:r>
+    </w:p>
+    <w:p>
+      <w:pPr>
+        <w:ind w:left="-426" w:right="-613"/>
+        <w:jc w:val="both"/>
+        <w:rPr>
+          <w:rFonts w:ascii="Times New Roman" w:hAnsi="Times New Roman" w:cs="Times New Roman"/>
+          <w:sz w:val="30"/>
+          <w:szCs w:val="30"/>
+        </w:rPr>
+      </w:pPr>
+      <w:r>
+        <w:rPr>
+          <w:rFonts w:ascii="Times New Roman" w:hAnsi="Times New Roman" w:cs="Times New Roman"/>
+          <w:sz w:val="30"/>
+          <w:szCs w:val="30"/>
+        </w:rPr>
+        <w:t>A) A condition imposed on a SQL query to filter the data to obtain the desired result. Some examples are WHERE, LIMIT, HAVING, LIKE, AND, OR, ORDER BY, etc.</w:t>
+      </w:r>
+    </w:p>
+    <w:p>
+      <w:pPr>
+        <w:ind w:left="-426" w:right="-613"/>
+        <w:jc w:val="both"/>
+        <w:rPr>
+          <w:rFonts w:ascii="Times New Roman" w:hAnsi="Times New Roman" w:cs="Times New Roman"/>
+          <w:sz w:val="30"/>
+          <w:szCs w:val="30"/>
+        </w:rPr>
+      </w:pPr>
+    </w:p>
+    <w:p>
+      <w:pPr>
+        <w:ind w:left="-426" w:right="-613"/>
+        <w:jc w:val="both"/>
+        <w:rPr>
+          <w:rFonts w:ascii="Times New Roman" w:hAnsi="Times New Roman" w:cs="Times New Roman"/>
+          <w:b/>
+          <w:bCs/>
+          <w:sz w:val="30"/>
+          <w:szCs w:val="30"/>
+        </w:rPr>
+      </w:pPr>
+      <w:r>
+        <w:rPr>
+          <w:rFonts w:ascii="Times New Roman" w:hAnsi="Times New Roman" w:cs="Times New Roman"/>
+          <w:b/>
+          <w:bCs/>
+          <w:sz w:val="30"/>
+          <w:szCs w:val="30"/>
+        </w:rPr>
+        <w:t>56) What is the difference between NOW() and CURRENT_DATE()?</w:t>
+      </w:r>
+    </w:p>
+    <w:p>
+      <w:pPr>
+        <w:ind w:left="-426" w:right="-613"/>
+        <w:jc w:val="both"/>
+        <w:rPr>
+          <w:rFonts w:ascii="Times New Roman" w:hAnsi="Times New Roman" w:cs="Times New Roman"/>
+          <w:sz w:val="30"/>
+          <w:szCs w:val="30"/>
+        </w:rPr>
+      </w:pPr>
+      <w:r>
+        <w:rPr>
+          <w:rFonts w:ascii="Times New Roman" w:hAnsi="Times New Roman" w:cs="Times New Roman"/>
+          <w:sz w:val="30"/>
+          <w:szCs w:val="30"/>
+        </w:rPr>
+        <w:t>A) NOW() command is used to show current year, month, date with hours, minutes, and seconds while CURRENT_DATE() shows the current year with month and date only.</w:t>
+      </w:r>
+    </w:p>
+    <w:p>
+      <w:pPr>
+        <w:ind w:left="-426" w:right="-613"/>
+        <w:jc w:val="both"/>
+        <w:rPr>
+          <w:rFonts w:ascii="Times New Roman" w:hAnsi="Times New Roman" w:cs="Times New Roman"/>
+          <w:sz w:val="30"/>
+          <w:szCs w:val="30"/>
+        </w:rPr>
+      </w:pPr>
+    </w:p>
+    <w:p>
+      <w:pPr>
+        <w:ind w:left="-426" w:right="-613"/>
+        <w:jc w:val="both"/>
+        <w:rPr>
+          <w:rFonts w:ascii="Times New Roman" w:hAnsi="Times New Roman" w:cs="Times New Roman"/>
+          <w:b/>
+          <w:bCs/>
+          <w:sz w:val="30"/>
+          <w:szCs w:val="30"/>
+        </w:rPr>
+      </w:pPr>
+      <w:r>
+        <w:rPr>
+          <w:rFonts w:ascii="Times New Roman" w:hAnsi="Times New Roman" w:cs="Times New Roman"/>
+          <w:b/>
+          <w:bCs/>
+          <w:sz w:val="30"/>
+          <w:szCs w:val="30"/>
+        </w:rPr>
+        <w:t>57) What do you mean by % and _ in the LIKE statement?</w:t>
+      </w:r>
+    </w:p>
+    <w:p>
+      <w:pPr>
+        <w:ind w:left="-426" w:right="-613"/>
+        <w:jc w:val="both"/>
+        <w:rPr>
+          <w:rFonts w:ascii="Times New Roman" w:hAnsi="Times New Roman" w:cs="Times New Roman"/>
+          <w:sz w:val="30"/>
+          <w:szCs w:val="30"/>
+        </w:rPr>
+      </w:pPr>
+      <w:r>
+        <w:rPr>
+          <w:rFonts w:ascii="Times New Roman" w:hAnsi="Times New Roman" w:cs="Times New Roman"/>
+          <w:sz w:val="30"/>
+          <w:szCs w:val="30"/>
+        </w:rPr>
+        <w:t>A) % corresponds to 0 or more characters, _ is exactly one character in the LIKE statement.</w:t>
+      </w:r>
+    </w:p>
+    <w:p>
+      <w:pPr>
+        <w:ind w:left="-426" w:right="-613"/>
+        <w:jc w:val="both"/>
+        <w:rPr>
+          <w:rFonts w:ascii="Times New Roman" w:hAnsi="Times New Roman" w:cs="Times New Roman"/>
+          <w:sz w:val="30"/>
+          <w:szCs w:val="30"/>
+        </w:rPr>
+      </w:pPr>
+    </w:p>
+    <w:p>
+      <w:pPr>
+        <w:ind w:left="-426" w:right="-613"/>
+        <w:jc w:val="both"/>
+        <w:rPr>
+          <w:rFonts w:ascii="Times New Roman" w:hAnsi="Times New Roman" w:cs="Times New Roman"/>
+          <w:b/>
+          <w:bCs/>
+          <w:sz w:val="30"/>
+          <w:szCs w:val="30"/>
+        </w:rPr>
+      </w:pPr>
+      <w:r>
+        <w:rPr>
+          <w:rFonts w:ascii="Times New Roman" w:hAnsi="Times New Roman" w:cs="Times New Roman"/>
+          <w:b/>
+          <w:bCs/>
+          <w:sz w:val="30"/>
+          <w:szCs w:val="30"/>
+        </w:rPr>
+        <w:t>58) How does DISTINCT work in MySQL?</w:t>
       </w:r>
     </w:p>
     <w:p>
@@ -5966,664 +6417,242 @@
           <w:szCs w:val="30"/>
         </w:rPr>
         <w:lastRenderedPageBreak/>
-        <w:t>Tables are used to group the data in relation to each other and create a dataset. This dataset will be used in the database. The data stored in the table in any form is a part of the database, but the reverse is not true.</w:t>
-      </w:r>
-    </w:p>
-    <w:p>
-      <w:pPr>
-        <w:ind w:left="-426" w:right="-613"/>
-        <w:jc w:val="both"/>
-        <w:rPr>
-          <w:rFonts w:ascii="Times New Roman" w:hAnsi="Times New Roman" w:cs="Times New Roman"/>
-          <w:sz w:val="30"/>
-          <w:szCs w:val="30"/>
-        </w:rPr>
-      </w:pPr>
-      <w:r>
-        <w:rPr>
-          <w:rFonts w:ascii="Times New Roman" w:hAnsi="Times New Roman" w:cs="Times New Roman"/>
-          <w:sz w:val="30"/>
-          <w:szCs w:val="30"/>
-        </w:rPr>
-        <w:t>A database is a collection of organized data and features used to access them, whereas the table is a collection of rows and columns used to store the data.</w:t>
-      </w:r>
-    </w:p>
-    <w:p>
-      <w:pPr>
-        <w:ind w:left="-426" w:right="-613"/>
-        <w:jc w:val="both"/>
-        <w:rPr>
-          <w:rFonts w:ascii="Times New Roman" w:hAnsi="Times New Roman" w:cs="Times New Roman"/>
-          <w:sz w:val="30"/>
-          <w:szCs w:val="30"/>
-        </w:rPr>
-      </w:pPr>
-    </w:p>
-    <w:p>
-      <w:pPr>
-        <w:ind w:left="-426" w:right="-613"/>
-        <w:jc w:val="both"/>
-        <w:rPr>
-          <w:rFonts w:ascii="Times New Roman" w:hAnsi="Times New Roman" w:cs="Times New Roman"/>
-          <w:b/>
-          <w:bCs/>
-          <w:sz w:val="30"/>
-          <w:szCs w:val="30"/>
-        </w:rPr>
-      </w:pPr>
-      <w:r>
-        <w:rPr>
-          <w:rFonts w:ascii="Times New Roman" w:hAnsi="Times New Roman" w:cs="Times New Roman"/>
-          <w:b/>
-          <w:bCs/>
-          <w:sz w:val="30"/>
-          <w:szCs w:val="30"/>
-        </w:rPr>
-        <w:t>53) What is a View?</w:t>
-      </w:r>
-    </w:p>
-    <w:p>
-      <w:pPr>
-        <w:ind w:left="-426" w:right="-613"/>
-        <w:jc w:val="both"/>
-        <w:rPr>
-          <w:rFonts w:ascii="Times New Roman" w:hAnsi="Times New Roman" w:cs="Times New Roman"/>
-          <w:sz w:val="30"/>
-          <w:szCs w:val="30"/>
-        </w:rPr>
-      </w:pPr>
-      <w:r>
-        <w:rPr>
-          <w:rFonts w:ascii="Times New Roman" w:hAnsi="Times New Roman" w:cs="Times New Roman"/>
-          <w:sz w:val="30"/>
-          <w:szCs w:val="30"/>
-        </w:rPr>
-        <w:t>A) A view in SQL is a virtual table based on the result-set of an SQL statement. A view contains rows and columns, just like a real table. The fields in a view are fields from one or more real tables in the database.</w:t>
-      </w:r>
-    </w:p>
-    <w:p>
-      <w:pPr>
-        <w:ind w:left="-426" w:right="-613"/>
-        <w:jc w:val="both"/>
-        <w:rPr>
-          <w:rFonts w:ascii="Times New Roman" w:hAnsi="Times New Roman" w:cs="Times New Roman"/>
-          <w:sz w:val="30"/>
-          <w:szCs w:val="30"/>
-        </w:rPr>
-      </w:pPr>
-    </w:p>
-    <w:p>
-      <w:pPr>
-        <w:ind w:left="-426" w:right="-613"/>
-        <w:jc w:val="both"/>
-        <w:rPr>
-          <w:rFonts w:ascii="Times New Roman" w:hAnsi="Times New Roman" w:cs="Times New Roman"/>
-          <w:b/>
-          <w:bCs/>
-          <w:sz w:val="30"/>
-          <w:szCs w:val="30"/>
-        </w:rPr>
-      </w:pPr>
-      <w:r>
-        <w:rPr>
-          <w:rFonts w:ascii="Times New Roman" w:hAnsi="Times New Roman" w:cs="Times New Roman"/>
-          <w:b/>
-          <w:bCs/>
-          <w:sz w:val="30"/>
-          <w:szCs w:val="30"/>
-        </w:rPr>
-        <w:t>54) What is the difference between CHAR and VARCHAR?</w:t>
-      </w:r>
-    </w:p>
-    <w:p>
-      <w:pPr>
-        <w:ind w:left="-426" w:right="-613"/>
-        <w:jc w:val="both"/>
-        <w:rPr>
-          <w:rFonts w:ascii="Times New Roman" w:hAnsi="Times New Roman" w:cs="Times New Roman"/>
-          <w:sz w:val="30"/>
-          <w:szCs w:val="30"/>
-        </w:rPr>
-      </w:pPr>
-      <w:r>
-        <w:rPr>
-          <w:rFonts w:ascii="Times New Roman" w:hAnsi="Times New Roman" w:cs="Times New Roman"/>
-          <w:sz w:val="30"/>
-          <w:szCs w:val="30"/>
-        </w:rPr>
-        <w:t>A) CHAR and VARCHAR have differed in storage and retrieval.</w:t>
-      </w:r>
-    </w:p>
-    <w:p>
-      <w:pPr>
-        <w:ind w:left="-426" w:right="-613"/>
-        <w:jc w:val="both"/>
-        <w:rPr>
-          <w:rFonts w:ascii="Times New Roman" w:hAnsi="Times New Roman" w:cs="Times New Roman"/>
-          <w:sz w:val="30"/>
-          <w:szCs w:val="30"/>
-        </w:rPr>
-      </w:pPr>
-      <w:r>
-        <w:rPr>
-          <w:rFonts w:ascii="Times New Roman" w:hAnsi="Times New Roman" w:cs="Times New Roman"/>
-          <w:sz w:val="30"/>
-          <w:szCs w:val="30"/>
-        </w:rPr>
-        <w:t>CHAR column length is fixed, while VARCHAR length is variable.</w:t>
-      </w:r>
-    </w:p>
-    <w:p>
-      <w:pPr>
-        <w:ind w:left="-426" w:right="-613"/>
-        <w:jc w:val="both"/>
-        <w:rPr>
-          <w:rFonts w:ascii="Times New Roman" w:hAnsi="Times New Roman" w:cs="Times New Roman"/>
-          <w:sz w:val="30"/>
-          <w:szCs w:val="30"/>
-        </w:rPr>
-      </w:pPr>
-      <w:r>
-        <w:rPr>
-          <w:rFonts w:ascii="Times New Roman" w:hAnsi="Times New Roman" w:cs="Times New Roman"/>
-          <w:sz w:val="30"/>
-          <w:szCs w:val="30"/>
-        </w:rPr>
-        <w:t>The maximum no. of character CHAR data types can hold is 255 characters, while VARCHAR can hold up to 4000 characters.</w:t>
-      </w:r>
-    </w:p>
-    <w:p>
-      <w:pPr>
-        <w:ind w:left="-426" w:right="-613"/>
-        <w:jc w:val="both"/>
-        <w:rPr>
-          <w:rFonts w:ascii="Times New Roman" w:hAnsi="Times New Roman" w:cs="Times New Roman"/>
-          <w:sz w:val="30"/>
-          <w:szCs w:val="30"/>
-        </w:rPr>
-      </w:pPr>
-      <w:r>
-        <w:rPr>
-          <w:rFonts w:ascii="Times New Roman" w:hAnsi="Times New Roman" w:cs="Times New Roman"/>
-          <w:sz w:val="30"/>
-          <w:szCs w:val="30"/>
-        </w:rPr>
-        <w:t>CHAR is 50% faster than VARCHAR.</w:t>
-      </w:r>
-    </w:p>
-    <w:p>
-      <w:pPr>
-        <w:ind w:left="-426" w:right="-613"/>
-        <w:jc w:val="both"/>
-        <w:rPr>
-          <w:rFonts w:ascii="Times New Roman" w:hAnsi="Times New Roman" w:cs="Times New Roman"/>
-          <w:sz w:val="30"/>
-          <w:szCs w:val="30"/>
-        </w:rPr>
-      </w:pPr>
-      <w:r>
-        <w:rPr>
-          <w:rFonts w:ascii="Times New Roman" w:hAnsi="Times New Roman" w:cs="Times New Roman"/>
-          <w:sz w:val="30"/>
-          <w:szCs w:val="30"/>
-        </w:rPr>
-        <w:t>CHAR uses static memory allocation, while VARCHAR uses dynamic memory allocation</w:t>
-      </w:r>
-      <w:r>
-        <w:rPr>
-          <w:rFonts w:ascii="Times New Roman" w:hAnsi="Times New Roman" w:cs="Times New Roman"/>
-          <w:sz w:val="30"/>
-          <w:szCs w:val="30"/>
-        </w:rPr>
-        <w:t>.</w:t>
-      </w:r>
-    </w:p>
-    <w:p>
-      <w:pPr>
-        <w:ind w:left="-426" w:right="-613"/>
-        <w:jc w:val="both"/>
-        <w:rPr>
-          <w:rFonts w:ascii="Times New Roman" w:hAnsi="Times New Roman" w:cs="Times New Roman"/>
-          <w:sz w:val="30"/>
-          <w:szCs w:val="30"/>
-        </w:rPr>
-      </w:pPr>
-    </w:p>
-    <w:p>
-      <w:pPr>
-        <w:ind w:left="-426" w:right="-613"/>
-        <w:jc w:val="both"/>
-        <w:rPr>
-          <w:rFonts w:ascii="Times New Roman" w:hAnsi="Times New Roman" w:cs="Times New Roman"/>
-          <w:b/>
-          <w:bCs/>
-          <w:sz w:val="30"/>
-          <w:szCs w:val="30"/>
-        </w:rPr>
-      </w:pPr>
-      <w:r>
-        <w:rPr>
-          <w:rFonts w:ascii="Times New Roman" w:hAnsi="Times New Roman" w:cs="Times New Roman"/>
-          <w:b/>
-          <w:bCs/>
-          <w:sz w:val="30"/>
-          <w:szCs w:val="30"/>
-        </w:rPr>
-        <w:t>55) What is a clause?</w:t>
-      </w:r>
-    </w:p>
-    <w:p>
-      <w:pPr>
-        <w:ind w:left="-426" w:right="-613"/>
-        <w:jc w:val="both"/>
-        <w:rPr>
-          <w:rFonts w:ascii="Times New Roman" w:hAnsi="Times New Roman" w:cs="Times New Roman"/>
-          <w:sz w:val="30"/>
-          <w:szCs w:val="30"/>
-        </w:rPr>
-      </w:pPr>
-      <w:r>
-        <w:rPr>
-          <w:rFonts w:ascii="Times New Roman" w:hAnsi="Times New Roman" w:cs="Times New Roman"/>
-          <w:sz w:val="30"/>
-          <w:szCs w:val="30"/>
-        </w:rPr>
-        <w:t>A) A condition imposed on a SQL query to filter the data to obtain the desired result. Some examples are WHERE, LIMIT, HAVING, LIKE, AND, OR, ORDER BY, etc.</w:t>
-      </w:r>
-    </w:p>
-    <w:p>
-      <w:pPr>
-        <w:ind w:left="-426" w:right="-613"/>
-        <w:jc w:val="both"/>
-        <w:rPr>
-          <w:rFonts w:ascii="Times New Roman" w:hAnsi="Times New Roman" w:cs="Times New Roman"/>
-          <w:sz w:val="30"/>
-          <w:szCs w:val="30"/>
-        </w:rPr>
-      </w:pPr>
-    </w:p>
-    <w:p>
-      <w:pPr>
-        <w:ind w:left="-426" w:right="-613"/>
-        <w:jc w:val="both"/>
-        <w:rPr>
-          <w:rFonts w:ascii="Times New Roman" w:hAnsi="Times New Roman" w:cs="Times New Roman"/>
-          <w:b/>
-          <w:bCs/>
-          <w:sz w:val="30"/>
-          <w:szCs w:val="30"/>
-        </w:rPr>
-      </w:pPr>
-      <w:r>
-        <w:rPr>
-          <w:rFonts w:ascii="Times New Roman" w:hAnsi="Times New Roman" w:cs="Times New Roman"/>
-          <w:b/>
-          <w:bCs/>
-          <w:sz w:val="30"/>
-          <w:szCs w:val="30"/>
-        </w:rPr>
-        <w:t>56) What is the difference between NOW() and CURRENT_DATE()?</w:t>
-      </w:r>
-    </w:p>
-    <w:p>
-      <w:pPr>
-        <w:ind w:left="-426" w:right="-613"/>
-        <w:jc w:val="both"/>
-        <w:rPr>
-          <w:rFonts w:ascii="Times New Roman" w:hAnsi="Times New Roman" w:cs="Times New Roman"/>
-          <w:sz w:val="30"/>
-          <w:szCs w:val="30"/>
-        </w:rPr>
-      </w:pPr>
-      <w:r>
-        <w:rPr>
-          <w:rFonts w:ascii="Times New Roman" w:hAnsi="Times New Roman" w:cs="Times New Roman"/>
-          <w:sz w:val="30"/>
-          <w:szCs w:val="30"/>
-        </w:rPr>
-        <w:t>A) NOW() command is used to show current year, month, date with hours, minutes, and seconds while CURRENT_DATE() shows the current year with month and date only.</w:t>
-      </w:r>
-    </w:p>
-    <w:p>
-      <w:pPr>
-        <w:ind w:left="-426" w:right="-613"/>
-        <w:jc w:val="both"/>
-        <w:rPr>
-          <w:rFonts w:ascii="Times New Roman" w:hAnsi="Times New Roman" w:cs="Times New Roman"/>
-          <w:sz w:val="30"/>
-          <w:szCs w:val="30"/>
-        </w:rPr>
-      </w:pPr>
-    </w:p>
-    <w:p>
-      <w:pPr>
-        <w:ind w:left="-426" w:right="-613"/>
-        <w:jc w:val="both"/>
-        <w:rPr>
-          <w:rFonts w:ascii="Times New Roman" w:hAnsi="Times New Roman" w:cs="Times New Roman"/>
-          <w:b/>
-          <w:bCs/>
-          <w:sz w:val="30"/>
-          <w:szCs w:val="30"/>
-        </w:rPr>
-      </w:pPr>
-      <w:r>
-        <w:rPr>
-          <w:rFonts w:ascii="Times New Roman" w:hAnsi="Times New Roman" w:cs="Times New Roman"/>
-          <w:b/>
-          <w:bCs/>
+        <w:t>A) DISTINCT is used to avoid the problem of duplicity while fetching the results of a particular query. DISTINCT is used to make sure the results do not contain repeated values. DISTINCT can be used with the SELECT clause.</w:t>
+      </w:r>
+    </w:p>
+    <w:p>
+      <w:pPr>
+        <w:ind w:left="-426" w:right="-613"/>
+        <w:jc w:val="both"/>
+        <w:rPr>
+          <w:rFonts w:ascii="Times New Roman" w:hAnsi="Times New Roman" w:cs="Times New Roman"/>
+          <w:sz w:val="30"/>
+          <w:szCs w:val="30"/>
+        </w:rPr>
+      </w:pPr>
+    </w:p>
+    <w:p>
+      <w:pPr>
+        <w:ind w:left="-426" w:right="-613"/>
+        <w:jc w:val="both"/>
+        <w:rPr>
+          <w:rFonts w:ascii="Times New Roman" w:hAnsi="Times New Roman" w:cs="Times New Roman"/>
+          <w:b/>
+          <w:bCs/>
+          <w:sz w:val="30"/>
+          <w:szCs w:val="30"/>
+        </w:rPr>
+      </w:pPr>
+      <w:r>
+        <w:rPr>
+          <w:rFonts w:ascii="Times New Roman" w:hAnsi="Times New Roman" w:cs="Times New Roman"/>
+          <w:b/>
+          <w:bCs/>
+          <w:sz w:val="30"/>
+          <w:szCs w:val="30"/>
+        </w:rPr>
+        <w:t>59) What is NULL value? How is it different from zero or a blank space?</w:t>
+      </w:r>
+    </w:p>
+    <w:p>
+      <w:pPr>
+        <w:ind w:left="-426" w:right="-613"/>
+        <w:jc w:val="both"/>
+        <w:rPr>
+          <w:rFonts w:ascii="Times New Roman" w:hAnsi="Times New Roman" w:cs="Times New Roman"/>
+          <w:sz w:val="30"/>
+          <w:szCs w:val="30"/>
+        </w:rPr>
+      </w:pPr>
+      <w:r>
+        <w:rPr>
+          <w:rFonts w:ascii="Times New Roman" w:hAnsi="Times New Roman" w:cs="Times New Roman"/>
+          <w:sz w:val="30"/>
+          <w:szCs w:val="30"/>
+        </w:rPr>
+        <w:t xml:space="preserve"> A) A NULL value indicates the absence of data for a certain cell of a table. Instead, zero is a valid numeric value, and an empty string is a legal string of zero length.</w:t>
+      </w:r>
+    </w:p>
+    <w:p>
+      <w:pPr>
+        <w:ind w:left="-426" w:right="-613"/>
+        <w:jc w:val="both"/>
+        <w:rPr>
+          <w:rFonts w:ascii="Times New Roman" w:hAnsi="Times New Roman" w:cs="Times New Roman"/>
+          <w:sz w:val="30"/>
+          <w:szCs w:val="30"/>
+        </w:rPr>
+      </w:pPr>
+    </w:p>
+    <w:p>
+      <w:pPr>
+        <w:ind w:left="-426" w:right="-613"/>
+        <w:jc w:val="both"/>
+        <w:rPr>
+          <w:rFonts w:ascii="Times New Roman" w:hAnsi="Times New Roman" w:cs="Times New Roman"/>
+          <w:b/>
+          <w:bCs/>
+          <w:sz w:val="30"/>
+          <w:szCs w:val="30"/>
+        </w:rPr>
+      </w:pPr>
+      <w:r>
+        <w:rPr>
+          <w:rFonts w:ascii="Times New Roman" w:hAnsi="Times New Roman" w:cs="Times New Roman"/>
+          <w:b/>
+          <w:bCs/>
+          <w:sz w:val="30"/>
+          <w:szCs w:val="30"/>
+        </w:rPr>
+        <w:t>60) What is the SELECT statement?</w:t>
+      </w:r>
+    </w:p>
+    <w:p>
+      <w:pPr>
+        <w:ind w:left="-426" w:right="-613"/>
+        <w:jc w:val="both"/>
+        <w:rPr>
+          <w:rFonts w:ascii="Times New Roman" w:hAnsi="Times New Roman" w:cs="Times New Roman"/>
+          <w:sz w:val="30"/>
+          <w:szCs w:val="30"/>
+        </w:rPr>
+      </w:pPr>
+      <w:r>
+        <w:rPr>
+          <w:rFonts w:ascii="Times New Roman" w:hAnsi="Times New Roman" w:cs="Times New Roman"/>
+          <w:sz w:val="30"/>
+          <w:szCs w:val="30"/>
+        </w:rPr>
+        <w:t>A) A SELECT command gets zero or more rows from one or more database tables or views. The most frequent data manipulation language (DML) command is SELECT in most applications. SELECT queries define a result set, but not how to calculate it, because SQL is a declarative programming language.</w:t>
+      </w:r>
+    </w:p>
+    <w:p>
+      <w:pPr>
+        <w:ind w:left="-426" w:right="-613"/>
+        <w:jc w:val="both"/>
+        <w:rPr>
+          <w:rFonts w:ascii="Times New Roman" w:hAnsi="Times New Roman" w:cs="Times New Roman"/>
+          <w:sz w:val="30"/>
+          <w:szCs w:val="30"/>
+        </w:rPr>
+      </w:pPr>
+    </w:p>
+    <w:p>
+      <w:pPr>
+        <w:ind w:left="-426" w:right="-613"/>
+        <w:jc w:val="both"/>
+        <w:rPr>
+          <w:rFonts w:ascii="Times New Roman" w:hAnsi="Times New Roman" w:cs="Times New Roman"/>
+          <w:b/>
+          <w:bCs/>
+          <w:sz w:val="30"/>
+          <w:szCs w:val="30"/>
+        </w:rPr>
+      </w:pPr>
+      <w:r>
+        <w:rPr>
+          <w:rFonts w:ascii="Times New Roman" w:hAnsi="Times New Roman" w:cs="Times New Roman"/>
+          <w:b/>
+          <w:bCs/>
+          <w:sz w:val="30"/>
+          <w:szCs w:val="30"/>
+        </w:rPr>
+        <w:t>61) What are the different types of SQL operators?</w:t>
+      </w:r>
+    </w:p>
+    <w:p>
+      <w:pPr>
+        <w:ind w:left="-426" w:right="-613"/>
+        <w:jc w:val="both"/>
+        <w:rPr>
+          <w:rFonts w:ascii="Times New Roman" w:hAnsi="Times New Roman" w:cs="Times New Roman"/>
+          <w:sz w:val="30"/>
+          <w:szCs w:val="30"/>
+        </w:rPr>
+      </w:pPr>
+      <w:r>
+        <w:rPr>
+          <w:rFonts w:ascii="Times New Roman" w:hAnsi="Times New Roman" w:cs="Times New Roman"/>
+          <w:sz w:val="30"/>
+          <w:szCs w:val="30"/>
+        </w:rPr>
+        <w:t>A) Operators are the special keywords or special characters reserved for performing particular operations. They are also used in SQL queries. We can primarily use these operators within the WHERE clause of SQL commands. It's a part of the command to filters data based on the specified condition. The SQL operators can be categorized into the following types:</w:t>
+      </w:r>
+    </w:p>
+    <w:p>
+      <w:pPr>
+        <w:ind w:left="-426" w:right="-613"/>
+        <w:jc w:val="both"/>
+        <w:rPr>
+          <w:rFonts w:ascii="Times New Roman" w:hAnsi="Times New Roman" w:cs="Times New Roman"/>
+          <w:sz w:val="30"/>
+          <w:szCs w:val="30"/>
+        </w:rPr>
+      </w:pPr>
+      <w:r>
+        <w:rPr>
+          <w:rFonts w:ascii="Times New Roman" w:hAnsi="Times New Roman" w:cs="Times New Roman"/>
+          <w:sz w:val="30"/>
+          <w:szCs w:val="30"/>
+        </w:rPr>
+        <w:t>-&gt; Arithmetic operators: These operators are used to perform mathematical operations on numerical data. The categories of this operators are addition (+), subtraction (-), multiplication (*), division (/), remainder/modulus (%), etc.</w:t>
+      </w:r>
+    </w:p>
+    <w:p>
+      <w:pPr>
+        <w:ind w:left="-426" w:right="-613"/>
+        <w:jc w:val="both"/>
+        <w:rPr>
+          <w:rFonts w:ascii="Times New Roman" w:hAnsi="Times New Roman" w:cs="Times New Roman"/>
+          <w:sz w:val="30"/>
+          <w:szCs w:val="30"/>
+        </w:rPr>
+      </w:pPr>
+      <w:r>
+        <w:rPr>
+          <w:rFonts w:ascii="Times New Roman" w:hAnsi="Times New Roman" w:cs="Times New Roman"/>
+          <w:sz w:val="30"/>
+          <w:szCs w:val="30"/>
+        </w:rPr>
+        <w:t>-&gt; Logical operators: These operators evaluate the expressions and return their results in True or False. This operator includes ALL, AND, ANY, ISNULL, EXISTS, BETWEEN, IN, LIKE, NOT, OR, UNIQUE.</w:t>
+      </w:r>
+    </w:p>
+    <w:p>
+      <w:pPr>
+        <w:ind w:left="-426" w:right="-613"/>
+        <w:jc w:val="both"/>
+        <w:rPr>
+          <w:rFonts w:ascii="Times New Roman" w:hAnsi="Times New Roman" w:cs="Times New Roman"/>
+          <w:sz w:val="30"/>
+          <w:szCs w:val="30"/>
+        </w:rPr>
+      </w:pPr>
+      <w:r>
+        <w:rPr>
+          <w:rFonts w:ascii="Times New Roman" w:hAnsi="Times New Roman" w:cs="Times New Roman"/>
+          <w:sz w:val="30"/>
+          <w:szCs w:val="30"/>
+        </w:rPr>
+        <w:t>-&gt; Comparison operators: These operators are used to perform comparisons of two values and check whether they are the same or not. It includes equal to (=), not equal to (!= or &lt;&gt;), less than (&lt;), greater than (&gt;), less than or equal to (&lt;=), greater than or equal to (&gt;=), not less than (!&lt;), not greater than (!&gt;), etc.</w:t>
+      </w:r>
+    </w:p>
+    <w:p>
+      <w:pPr>
+        <w:ind w:left="-426" w:right="-613"/>
+        <w:jc w:val="both"/>
+        <w:rPr>
+          <w:rFonts w:ascii="Times New Roman" w:hAnsi="Times New Roman" w:cs="Times New Roman"/>
+          <w:sz w:val="30"/>
+          <w:szCs w:val="30"/>
+        </w:rPr>
+      </w:pPr>
+      <w:r>
+        <w:rPr>
+          <w:rFonts w:ascii="Times New Roman" w:hAnsi="Times New Roman" w:cs="Times New Roman"/>
           <w:sz w:val="30"/>
           <w:szCs w:val="30"/>
         </w:rPr>
         <w:lastRenderedPageBreak/>
-        <w:t>57) What do you mean by % and _ in the LIKE statement?</w:t>
-      </w:r>
-    </w:p>
-    <w:p>
-      <w:pPr>
-        <w:ind w:left="-426" w:right="-613"/>
-        <w:jc w:val="both"/>
-        <w:rPr>
-          <w:rFonts w:ascii="Times New Roman" w:hAnsi="Times New Roman" w:cs="Times New Roman"/>
-          <w:sz w:val="30"/>
-          <w:szCs w:val="30"/>
-        </w:rPr>
-      </w:pPr>
-      <w:r>
-        <w:rPr>
-          <w:rFonts w:ascii="Times New Roman" w:hAnsi="Times New Roman" w:cs="Times New Roman"/>
-          <w:sz w:val="30"/>
-          <w:szCs w:val="30"/>
-        </w:rPr>
-        <w:t>A) % corresponds to 0 or more characters, _ is exactly one character in the LIKE statement.</w:t>
-      </w:r>
-    </w:p>
-    <w:p>
-      <w:pPr>
-        <w:ind w:left="-426" w:right="-613"/>
-        <w:jc w:val="both"/>
-        <w:rPr>
-          <w:rFonts w:ascii="Times New Roman" w:hAnsi="Times New Roman" w:cs="Times New Roman"/>
-          <w:sz w:val="30"/>
-          <w:szCs w:val="30"/>
-        </w:rPr>
-      </w:pPr>
-    </w:p>
-    <w:p>
-      <w:pPr>
-        <w:ind w:left="-426" w:right="-613"/>
-        <w:jc w:val="both"/>
-        <w:rPr>
-          <w:rFonts w:ascii="Times New Roman" w:hAnsi="Times New Roman" w:cs="Times New Roman"/>
-          <w:b/>
-          <w:bCs/>
-          <w:sz w:val="30"/>
-          <w:szCs w:val="30"/>
-        </w:rPr>
-      </w:pPr>
-      <w:r>
-        <w:rPr>
-          <w:rFonts w:ascii="Times New Roman" w:hAnsi="Times New Roman" w:cs="Times New Roman"/>
-          <w:b/>
-          <w:bCs/>
-          <w:sz w:val="30"/>
-          <w:szCs w:val="30"/>
-        </w:rPr>
-        <w:t>58) How does DISTINCT work in MySQL?</w:t>
-      </w:r>
-    </w:p>
-    <w:p>
-      <w:pPr>
-        <w:ind w:left="-426" w:right="-613"/>
-        <w:jc w:val="both"/>
-        <w:rPr>
-          <w:rFonts w:ascii="Times New Roman" w:hAnsi="Times New Roman" w:cs="Times New Roman"/>
-          <w:sz w:val="30"/>
-          <w:szCs w:val="30"/>
-        </w:rPr>
-      </w:pPr>
-      <w:r>
-        <w:rPr>
-          <w:rFonts w:ascii="Times New Roman" w:hAnsi="Times New Roman" w:cs="Times New Roman"/>
-          <w:sz w:val="30"/>
-          <w:szCs w:val="30"/>
-        </w:rPr>
-        <w:t>A) DISTINCT is used to avoid the problem of duplicity while fetching the results of a particular query. DISTINCT is used to make sure the results do not contain repeated values. DISTINCT can be used with the SELECT clause.</w:t>
-      </w:r>
-    </w:p>
-    <w:p>
-      <w:pPr>
-        <w:ind w:left="-426" w:right="-613"/>
-        <w:jc w:val="both"/>
-        <w:rPr>
-          <w:rFonts w:ascii="Times New Roman" w:hAnsi="Times New Roman" w:cs="Times New Roman"/>
-          <w:sz w:val="30"/>
-          <w:szCs w:val="30"/>
-        </w:rPr>
-      </w:pPr>
-    </w:p>
-    <w:p>
-      <w:pPr>
-        <w:ind w:left="-426" w:right="-613"/>
-        <w:jc w:val="both"/>
-        <w:rPr>
-          <w:rFonts w:ascii="Times New Roman" w:hAnsi="Times New Roman" w:cs="Times New Roman"/>
-          <w:b/>
-          <w:bCs/>
-          <w:sz w:val="30"/>
-          <w:szCs w:val="30"/>
-        </w:rPr>
-      </w:pPr>
-      <w:r>
-        <w:rPr>
-          <w:rFonts w:ascii="Times New Roman" w:hAnsi="Times New Roman" w:cs="Times New Roman"/>
-          <w:b/>
-          <w:bCs/>
-          <w:sz w:val="30"/>
-          <w:szCs w:val="30"/>
-        </w:rPr>
-        <w:t>59) What is NULL value? How is it different from zero or a blank space?</w:t>
-      </w:r>
-    </w:p>
-    <w:p>
-      <w:pPr>
-        <w:ind w:left="-426" w:right="-613"/>
-        <w:jc w:val="both"/>
-        <w:rPr>
-          <w:rFonts w:ascii="Times New Roman" w:hAnsi="Times New Roman" w:cs="Times New Roman"/>
-          <w:sz w:val="30"/>
-          <w:szCs w:val="30"/>
-        </w:rPr>
-      </w:pPr>
-      <w:r>
-        <w:rPr>
-          <w:rFonts w:ascii="Times New Roman" w:hAnsi="Times New Roman" w:cs="Times New Roman"/>
-          <w:sz w:val="30"/>
-          <w:szCs w:val="30"/>
-        </w:rPr>
-        <w:t xml:space="preserve"> A) A NULL value indicates the absence of data for a certain cell of a table. Instead, zero is a valid numeric value, and an empty string is a legal string of zero length.</w:t>
-      </w:r>
-    </w:p>
-    <w:p>
-      <w:pPr>
-        <w:ind w:left="-426" w:right="-613"/>
-        <w:jc w:val="both"/>
-        <w:rPr>
-          <w:rFonts w:ascii="Times New Roman" w:hAnsi="Times New Roman" w:cs="Times New Roman"/>
-          <w:sz w:val="30"/>
-          <w:szCs w:val="30"/>
-        </w:rPr>
-      </w:pPr>
-    </w:p>
-    <w:p>
-      <w:pPr>
-        <w:ind w:left="-426" w:right="-613"/>
-        <w:jc w:val="both"/>
-        <w:rPr>
-          <w:rFonts w:ascii="Times New Roman" w:hAnsi="Times New Roman" w:cs="Times New Roman"/>
-          <w:b/>
-          <w:bCs/>
-          <w:sz w:val="30"/>
-          <w:szCs w:val="30"/>
-        </w:rPr>
-      </w:pPr>
-      <w:r>
-        <w:rPr>
-          <w:rFonts w:ascii="Times New Roman" w:hAnsi="Times New Roman" w:cs="Times New Roman"/>
-          <w:b/>
-          <w:bCs/>
-          <w:sz w:val="30"/>
-          <w:szCs w:val="30"/>
-        </w:rPr>
-        <w:t>60) What is the SELECT statement?</w:t>
-      </w:r>
-    </w:p>
-    <w:p>
-      <w:pPr>
-        <w:ind w:left="-426" w:right="-613"/>
-        <w:jc w:val="both"/>
-        <w:rPr>
-          <w:rFonts w:ascii="Times New Roman" w:hAnsi="Times New Roman" w:cs="Times New Roman"/>
-          <w:sz w:val="30"/>
-          <w:szCs w:val="30"/>
-        </w:rPr>
-      </w:pPr>
-      <w:r>
-        <w:rPr>
-          <w:rFonts w:ascii="Times New Roman" w:hAnsi="Times New Roman" w:cs="Times New Roman"/>
-          <w:sz w:val="30"/>
-          <w:szCs w:val="30"/>
-        </w:rPr>
-        <w:t>A) A SELECT command gets zero or more rows from one or more database tables or views. The most frequent data manipulation language (DML) command is SELECT in most applications. SELECT queries define a result set, but not how to calculate it, because SQL is a declarative programming language.</w:t>
-      </w:r>
-    </w:p>
-    <w:p>
-      <w:pPr>
-        <w:ind w:left="-426" w:right="-613"/>
-        <w:jc w:val="both"/>
-        <w:rPr>
-          <w:rFonts w:ascii="Times New Roman" w:hAnsi="Times New Roman" w:cs="Times New Roman"/>
-          <w:sz w:val="30"/>
-          <w:szCs w:val="30"/>
-        </w:rPr>
-      </w:pPr>
-    </w:p>
-    <w:p>
-      <w:pPr>
-        <w:ind w:left="-426" w:right="-613"/>
-        <w:jc w:val="both"/>
-        <w:rPr>
-          <w:rFonts w:ascii="Times New Roman" w:hAnsi="Times New Roman" w:cs="Times New Roman"/>
-          <w:b/>
-          <w:bCs/>
-          <w:sz w:val="30"/>
-          <w:szCs w:val="30"/>
-        </w:rPr>
-      </w:pPr>
-      <w:r>
-        <w:rPr>
-          <w:rFonts w:ascii="Times New Roman" w:hAnsi="Times New Roman" w:cs="Times New Roman"/>
-          <w:b/>
-          <w:bCs/>
-          <w:sz w:val="30"/>
-          <w:szCs w:val="30"/>
-        </w:rPr>
-        <w:t>61) What are the different types of SQL operators?</w:t>
-      </w:r>
-    </w:p>
-    <w:p>
-      <w:pPr>
-        <w:ind w:left="-426" w:right="-613"/>
-        <w:jc w:val="both"/>
-        <w:rPr>
-          <w:rFonts w:ascii="Times New Roman" w:hAnsi="Times New Roman" w:cs="Times New Roman"/>
-          <w:sz w:val="30"/>
-          <w:szCs w:val="30"/>
-        </w:rPr>
-      </w:pPr>
-      <w:r>
-        <w:rPr>
-          <w:rFonts w:ascii="Times New Roman" w:hAnsi="Times New Roman" w:cs="Times New Roman"/>
-          <w:sz w:val="30"/>
-          <w:szCs w:val="30"/>
-        </w:rPr>
-        <w:t>A) Operators are the special keywords or special characters reserved for performing particular operations. They are also used in SQL queries. We can primarily use these operators within the WHERE clause of SQL commands. It's a part of the command to filters data based on the specified condition. The SQL operators can be categorized into the following types:</w:t>
-      </w:r>
-    </w:p>
-    <w:p>
-      <w:pPr>
-        <w:ind w:left="-426" w:right="-613"/>
-        <w:jc w:val="both"/>
-        <w:rPr>
-          <w:rFonts w:ascii="Times New Roman" w:hAnsi="Times New Roman" w:cs="Times New Roman"/>
-          <w:sz w:val="30"/>
-          <w:szCs w:val="30"/>
-        </w:rPr>
-      </w:pPr>
-      <w:r>
-        <w:rPr>
-          <w:rFonts w:ascii="Times New Roman" w:hAnsi="Times New Roman" w:cs="Times New Roman"/>
-          <w:sz w:val="30"/>
-          <w:szCs w:val="30"/>
-        </w:rPr>
-        <w:t>-&gt; Arithmetic operators: These operators are used to perform mathematical operations on numerical data. The categories of this operators are addition (+), subtraction (-), multiplication (*), division (/), remainder/modulus (%), etc.</w:t>
-      </w:r>
-    </w:p>
-    <w:p>
-      <w:pPr>
-        <w:ind w:left="-426" w:right="-613"/>
-        <w:jc w:val="both"/>
-        <w:rPr>
-          <w:rFonts w:ascii="Times New Roman" w:hAnsi="Times New Roman" w:cs="Times New Roman"/>
-          <w:sz w:val="30"/>
-          <w:szCs w:val="30"/>
-        </w:rPr>
-      </w:pPr>
-      <w:r>
-        <w:rPr>
-          <w:rFonts w:ascii="Times New Roman" w:hAnsi="Times New Roman" w:cs="Times New Roman"/>
-          <w:sz w:val="30"/>
-          <w:szCs w:val="30"/>
-        </w:rPr>
-        <w:t>-&gt; Logical operators: These operators evaluate the expressions and return their results in True or False. This operator includes ALL, AND, ANY, ISNULL, EXISTS, BETWEEN, IN, LIKE, NOT, OR, UNIQUE.</w:t>
-      </w:r>
-    </w:p>
-    <w:p>
-      <w:pPr>
-        <w:ind w:left="-426" w:right="-613"/>
-        <w:jc w:val="both"/>
-        <w:rPr>
-          <w:rFonts w:ascii="Times New Roman" w:hAnsi="Times New Roman" w:cs="Times New Roman"/>
-          <w:sz w:val="30"/>
-          <w:szCs w:val="30"/>
-        </w:rPr>
-      </w:pPr>
-      <w:r>
-        <w:rPr>
-          <w:rFonts w:ascii="Times New Roman" w:hAnsi="Times New Roman" w:cs="Times New Roman"/>
-          <w:sz w:val="30"/>
-          <w:szCs w:val="30"/>
-        </w:rPr>
-        <w:lastRenderedPageBreak/>
-        <w:t>-&gt; Comparison operators: These operators are used to perform comparisons of two values and check whether they are the same or not. It includes equal to (=), not equal to (!= or &lt;&gt;), less than (&lt;), greater than (&gt;), less than or equal to (&lt;=), greater than or equal to (&gt;=), not less than (!&lt;), not greater than (!&gt;), etc.</w:t>
-      </w:r>
-    </w:p>
-    <w:p>
-      <w:pPr>
-        <w:ind w:left="-426" w:right="-613"/>
-        <w:jc w:val="both"/>
-        <w:rPr>
-          <w:rFonts w:ascii="Times New Roman" w:hAnsi="Times New Roman" w:cs="Times New Roman"/>
-          <w:sz w:val="30"/>
-          <w:szCs w:val="30"/>
-        </w:rPr>
-      </w:pPr>
-      <w:r>
-        <w:rPr>
-          <w:rFonts w:ascii="Times New Roman" w:hAnsi="Times New Roman" w:cs="Times New Roman"/>
-          <w:sz w:val="30"/>
-          <w:szCs w:val="30"/>
-        </w:rPr>
         <w:t>-&gt; Bitwise operators: It is used to do bit manipulations between two expressions of integer type. It first performs conversion of integers into binary bits and then applied operators such as AND (&amp; symbol), OR (|, ^), NOT (~), etc.</w:t>
       </w:r>
     </w:p>

</xml_diff>